<commit_message>
Cow dekiru. All Finished.
</commit_message>
<xml_diff>
--- a/requirements/docx/图书馆管理系统需求分析文档.docx
+++ b/requirements/docx/图书馆管理系统需求分析文档.docx
@@ -1512,7 +1512,7 @@
                 <wp:lineTo x="1385" y="6547"/>
                 <wp:lineTo x="1263" y="6539"/>
                 <wp:lineTo x="1548" y="6539"/>
-                <wp:lineTo x="1466" y="6412"/>
+                <wp:lineTo x="1466" y="6413"/>
                 <wp:lineTo x="1263" y="6349"/>
                 <wp:lineTo x="1303" y="6138"/>
                 <wp:lineTo x="1426" y="6096"/>
@@ -1758,7 +1758,7 @@
                 <wp:lineTo x="17595" y="3691"/>
                 <wp:lineTo x="17269" y="3670"/>
                 <wp:lineTo x="17269" y="4345"/>
-                <wp:lineTo x="17595" y="4387"/>
+                <wp:lineTo x="17595" y="4388"/>
                 <wp:lineTo x="17595" y="12424"/>
                 <wp:lineTo x="17962" y="12551"/>
                 <wp:lineTo x="17839" y="12741"/>
@@ -1799,7 +1799,7 @@
                 <wp:lineTo x="17269" y="12656"/>
                 <wp:lineTo x="17391" y="12466"/>
                 <wp:lineTo x="17595" y="12424"/>
-                <wp:lineTo x="17595" y="4387"/>
+                <wp:lineTo x="17595" y="4388"/>
                 <wp:lineTo x="17554" y="4577"/>
                 <wp:lineTo x="17432" y="4556"/>
                 <wp:lineTo x="17514" y="4409"/>
@@ -2283,7 +2283,7 @@
                 <wp:lineTo x="9906" y="6054"/>
                 <wp:lineTo x="12886" y="6138"/>
                 <wp:lineTo x="12737" y="6434"/>
-                <wp:lineTo x="9832" y="6421"/>
+                <wp:lineTo x="9832" y="6422"/>
                 <wp:lineTo x="9832" y="6750"/>
                 <wp:lineTo x="9906" y="6813"/>
                 <wp:lineTo x="13332" y="6855"/>
@@ -2532,8 +2532,8 @@
                 <wp:lineTo x="6406" y="6813"/>
                 <wp:lineTo x="9832" y="6813"/>
                 <wp:lineTo x="9832" y="6750"/>
-                <wp:lineTo x="9832" y="6421"/>
-                <wp:lineTo x="7448" y="6412"/>
+                <wp:lineTo x="9832" y="6422"/>
+                <wp:lineTo x="7448" y="6413"/>
                 <wp:lineTo x="7374" y="6265"/>
                 <wp:lineTo x="7225" y="6244"/>
                 <wp:lineTo x="7448" y="6244"/>
@@ -3214,7 +3214,7 @@
                 <wp:lineTo x="6879" y="12223"/>
                 <wp:lineTo x="6879" y="12382"/>
                 <wp:lineTo x="7042" y="12445"/>
-                <wp:lineTo x="8516" y="12488"/>
+                <wp:lineTo x="8516" y="12487"/>
                 <wp:lineTo x="8353" y="12783"/>
                 <wp:lineTo x="7042" y="12763"/>
                 <wp:lineTo x="7042" y="12909"/>
@@ -3965,7 +3965,7 @@
                 <wp:lineTo x="10210" y="14175"/>
                 <wp:lineTo x="14118" y="14259"/>
                 <wp:lineTo x="13992" y="14534"/>
-                <wp:lineTo x="11597" y="14522"/>
+                <wp:lineTo x="11597" y="14521"/>
                 <wp:lineTo x="11597" y="14723"/>
                 <wp:lineTo x="12101" y="14808"/>
                 <wp:lineTo x="11597" y="14850"/>
@@ -3977,8 +3977,8 @@
                 <wp:lineTo x="11597" y="14850"/>
                 <wp:lineTo x="11345" y="14766"/>
                 <wp:lineTo x="11597" y="14723"/>
-                <wp:lineTo x="11597" y="14522"/>
-                <wp:lineTo x="9706" y="14513"/>
+                <wp:lineTo x="11597" y="14521"/>
+                <wp:lineTo x="9706" y="14512"/>
                 <wp:lineTo x="9832" y="14217"/>
                 <wp:lineTo x="10210" y="14175"/>
                 <wp:lineTo x="10210" y="13520"/>
@@ -4743,7 +4743,7 @@
                 <wp:lineTo x="10394" y="16432"/>
                 <wp:lineTo x="10526" y="16453"/>
                 <wp:lineTo x="10658" y="16559"/>
-                <wp:lineTo x="10329" y="16537"/>
+                <wp:lineTo x="10329" y="16538"/>
                 <wp:lineTo x="10394" y="16432"/>
                 <wp:lineTo x="10394" y="13776"/>
                 <wp:lineTo x="7434" y="13795"/>
@@ -4811,7 +4811,7 @@
                 <wp:lineTo x="4934" y="18386"/>
                 <wp:lineTo x="3224" y="18373"/>
                 <wp:lineTo x="3289" y="17930"/>
-                <wp:lineTo x="8289" y="17887"/>
+                <wp:lineTo x="8289" y="17888"/>
                 <wp:lineTo x="8223" y="17845"/>
                 <wp:lineTo x="8223" y="17626"/>
                 <wp:lineTo x="7829" y="17613"/>
@@ -5397,1331 +5397,348 @@
         <w:pStyle w:val="正文"/>
         <w:bidi w:val="0"/>
       </w:pPr>
-    </w:p>
-    <w:p>
-      <w:pPr>
-        <w:pStyle w:val="正文"/>
-        <w:bidi w:val="0"/>
-      </w:pPr>
-    </w:p>
-    <w:p>
-      <w:pPr>
-        <w:pStyle w:val="正文"/>
-        <w:bidi w:val="0"/>
-      </w:pPr>
-    </w:p>
-    <w:p>
-      <w:pPr>
-        <w:pStyle w:val="正文"/>
-        <w:bidi w:val="0"/>
-      </w:pPr>
-    </w:p>
-    <w:p>
-      <w:pPr>
-        <w:pStyle w:val="正文"/>
-        <w:bidi w:val="0"/>
-      </w:pPr>
-    </w:p>
-    <w:p>
-      <w:pPr>
-        <w:pStyle w:val="正文"/>
-        <w:bidi w:val="0"/>
-      </w:pPr>
-    </w:p>
-    <w:p>
-      <w:pPr>
-        <w:pStyle w:val="正文"/>
-        <w:bidi w:val="0"/>
-      </w:pPr>
-    </w:p>
-    <w:p>
-      <w:pPr>
-        <w:pStyle w:val="正文"/>
-        <w:bidi w:val="0"/>
-      </w:pPr>
-    </w:p>
-    <w:p>
-      <w:pPr>
-        <w:pStyle w:val="正文"/>
-        <w:bidi w:val="0"/>
-      </w:pPr>
-    </w:p>
-    <w:p>
-      <w:pPr>
-        <w:pStyle w:val="正文"/>
-        <w:bidi w:val="0"/>
-      </w:pPr>
-    </w:p>
-    <w:p>
-      <w:pPr>
-        <w:pStyle w:val="正文"/>
-        <w:bidi w:val="0"/>
-      </w:pPr>
-    </w:p>
-    <w:p>
-      <w:pPr>
-        <w:pStyle w:val="正文"/>
-        <w:bidi w:val="0"/>
-      </w:pPr>
-    </w:p>
-    <w:p>
-      <w:pPr>
-        <w:pStyle w:val="正文"/>
-        <w:bidi w:val="0"/>
-      </w:pPr>
-    </w:p>
-    <w:p>
-      <w:pPr>
-        <w:pStyle w:val="正文"/>
-        <w:bidi w:val="0"/>
-      </w:pPr>
-    </w:p>
-    <w:p>
-      <w:pPr>
-        <w:pStyle w:val="正文"/>
-        <w:bidi w:val="0"/>
-      </w:pPr>
-    </w:p>
-    <w:p>
-      <w:pPr>
-        <w:pStyle w:val="正文"/>
-        <w:bidi w:val="0"/>
-      </w:pPr>
-    </w:p>
-    <w:p>
-      <w:pPr>
-        <w:pStyle w:val="正文"/>
-        <w:bidi w:val="0"/>
-      </w:pPr>
-    </w:p>
-    <w:p>
-      <w:pPr>
-        <w:pStyle w:val="正文"/>
-        <w:bidi w:val="0"/>
-      </w:pPr>
-    </w:p>
-    <w:p>
-      <w:pPr>
-        <w:pStyle w:val="正文"/>
-        <w:bidi w:val="0"/>
-      </w:pPr>
-    </w:p>
-    <w:p>
-      <w:pPr>
-        <w:pStyle w:val="正文"/>
-        <w:bidi w:val="0"/>
-      </w:pPr>
-    </w:p>
-    <w:p>
-      <w:pPr>
-        <w:pStyle w:val="正文"/>
-        <w:bidi w:val="0"/>
-      </w:pPr>
-    </w:p>
-    <w:p>
-      <w:pPr>
-        <w:pStyle w:val="正文"/>
-        <w:bidi w:val="0"/>
-      </w:pPr>
-    </w:p>
-    <w:p>
-      <w:pPr>
-        <w:pStyle w:val="正文"/>
-        <w:bidi w:val="0"/>
-      </w:pPr>
-    </w:p>
-    <w:p>
-      <w:pPr>
-        <w:pStyle w:val="正文"/>
-        <w:bidi w:val="0"/>
-      </w:pPr>
-    </w:p>
-    <w:p>
-      <w:pPr>
-        <w:pStyle w:val="正文"/>
-        <w:bidi w:val="0"/>
-      </w:pPr>
-    </w:p>
-    <w:p>
-      <w:pPr>
-        <w:pStyle w:val="正文"/>
-        <w:bidi w:val="0"/>
-      </w:pPr>
-    </w:p>
-    <w:p>
-      <w:pPr>
-        <w:pStyle w:val="正文"/>
-        <w:bidi w:val="0"/>
-      </w:pPr>
-    </w:p>
-    <w:p>
-      <w:pPr>
-        <w:pStyle w:val="正文"/>
-        <w:bidi w:val="0"/>
-      </w:pPr>
-    </w:p>
-    <w:p>
-      <w:pPr>
-        <w:pStyle w:val="正文"/>
-        <w:bidi w:val="0"/>
-      </w:pPr>
-    </w:p>
-    <w:p>
-      <w:pPr>
-        <w:pStyle w:val="正文"/>
-        <w:bidi w:val="0"/>
-      </w:pPr>
-    </w:p>
-    <w:p>
-      <w:pPr>
-        <w:pStyle w:val="正文"/>
-        <w:bidi w:val="0"/>
-      </w:pPr>
-    </w:p>
-    <w:p>
-      <w:pPr>
-        <w:pStyle w:val="正文"/>
-        <w:bidi w:val="0"/>
-      </w:pPr>
-    </w:p>
-    <w:p>
-      <w:pPr>
-        <w:pStyle w:val="正文"/>
-        <w:bidi w:val="0"/>
-      </w:pPr>
-    </w:p>
-    <w:p>
-      <w:pPr>
-        <w:pStyle w:val="正文"/>
-        <w:bidi w:val="0"/>
-      </w:pPr>
-    </w:p>
-    <w:p>
-      <w:pPr>
-        <w:pStyle w:val="正文"/>
-        <w:bidi w:val="0"/>
-      </w:pPr>
-    </w:p>
-    <w:p>
-      <w:pPr>
-        <w:pStyle w:val="正文"/>
-        <w:bidi w:val="0"/>
-      </w:pPr>
-    </w:p>
-    <w:p>
-      <w:pPr>
-        <w:pStyle w:val="正文"/>
-        <w:bidi w:val="0"/>
-      </w:pPr>
-    </w:p>
-    <w:p>
-      <w:pPr>
-        <w:pStyle w:val="正文"/>
-        <w:bidi w:val="0"/>
-      </w:pPr>
-    </w:p>
-    <w:p>
-      <w:pPr>
-        <w:pStyle w:val="正文"/>
-        <w:bidi w:val="0"/>
-      </w:pPr>
-    </w:p>
-    <w:p>
-      <w:pPr>
-        <w:pStyle w:val="正文"/>
-        <w:bidi w:val="0"/>
-      </w:pPr>
-    </w:p>
-    <w:p>
-      <w:pPr>
-        <w:pStyle w:val="正文"/>
-        <w:bidi w:val="0"/>
-      </w:pPr>
-    </w:p>
-    <w:p>
-      <w:pPr>
-        <w:pStyle w:val="正文"/>
-        <w:bidi w:val="0"/>
-      </w:pPr>
-    </w:p>
-    <w:p>
-      <w:pPr>
-        <w:pStyle w:val="正文"/>
-        <w:bidi w:val="0"/>
-      </w:pPr>
-    </w:p>
-    <w:p>
-      <w:pPr>
-        <w:pStyle w:val="正文"/>
-        <w:bidi w:val="0"/>
-      </w:pPr>
-    </w:p>
-    <w:p>
-      <w:pPr>
-        <w:pStyle w:val="正文"/>
-        <w:bidi w:val="0"/>
-      </w:pPr>
-    </w:p>
-    <w:p>
-      <w:pPr>
-        <w:pStyle w:val="正文"/>
-        <w:bidi w:val="0"/>
-      </w:pPr>
-    </w:p>
-    <w:p>
-      <w:pPr>
-        <w:pStyle w:val="正文"/>
-        <w:bidi w:val="0"/>
-      </w:pPr>
-    </w:p>
-    <w:p>
-      <w:pPr>
-        <w:pStyle w:val="正文"/>
-        <w:bidi w:val="0"/>
-      </w:pPr>
-    </w:p>
-    <w:p>
-      <w:pPr>
-        <w:pStyle w:val="正文"/>
-        <w:bidi w:val="0"/>
-      </w:pPr>
-    </w:p>
-    <w:p>
-      <w:pPr>
-        <w:pStyle w:val="正文"/>
-        <w:bidi w:val="0"/>
-      </w:pPr>
-    </w:p>
-    <w:p>
-      <w:pPr>
-        <w:pStyle w:val="正文"/>
-        <w:bidi w:val="0"/>
-      </w:pPr>
-    </w:p>
-    <w:p>
-      <w:pPr>
-        <w:pStyle w:val="正文"/>
-        <w:bidi w:val="0"/>
-      </w:pPr>
-    </w:p>
-    <w:p>
-      <w:pPr>
-        <w:pStyle w:val="正文"/>
-        <w:bidi w:val="0"/>
-      </w:pPr>
-    </w:p>
-    <w:p>
-      <w:pPr>
-        <w:pStyle w:val="正文"/>
-        <w:bidi w:val="0"/>
-      </w:pPr>
-    </w:p>
-    <w:p>
-      <w:pPr>
-        <w:pStyle w:val="正文"/>
-        <w:bidi w:val="0"/>
-      </w:pPr>
-    </w:p>
-    <w:p>
-      <w:pPr>
-        <w:pStyle w:val="正文"/>
-        <w:bidi w:val="0"/>
-      </w:pPr>
-    </w:p>
-    <w:p>
-      <w:pPr>
-        <w:pStyle w:val="正文"/>
-        <w:bidi w:val="0"/>
-      </w:pPr>
-    </w:p>
-    <w:p>
-      <w:pPr>
-        <w:pStyle w:val="正文"/>
-        <w:bidi w:val="0"/>
-      </w:pPr>
-    </w:p>
-    <w:p>
-      <w:pPr>
-        <w:pStyle w:val="正文"/>
-        <w:bidi w:val="0"/>
-      </w:pPr>
-    </w:p>
-    <w:p>
-      <w:pPr>
-        <w:pStyle w:val="正文"/>
-        <w:bidi w:val="0"/>
-      </w:pPr>
-    </w:p>
-    <w:p>
-      <w:pPr>
-        <w:pStyle w:val="正文"/>
-        <w:bidi w:val="0"/>
-      </w:pPr>
-    </w:p>
-    <w:p>
-      <w:pPr>
-        <w:pStyle w:val="正文"/>
-        <w:bidi w:val="0"/>
-      </w:pPr>
-    </w:p>
-    <w:p>
-      <w:pPr>
-        <w:pStyle w:val="正文"/>
-        <w:bidi w:val="0"/>
-      </w:pPr>
-    </w:p>
-    <w:p>
-      <w:pPr>
-        <w:pStyle w:val="正文"/>
-        <w:bidi w:val="0"/>
-      </w:pPr>
-    </w:p>
-    <w:p>
-      <w:pPr>
-        <w:pStyle w:val="正文"/>
-        <w:bidi w:val="0"/>
-      </w:pPr>
-    </w:p>
-    <w:p>
-      <w:pPr>
-        <w:pStyle w:val="正文"/>
-        <w:bidi w:val="0"/>
-      </w:pPr>
-    </w:p>
-    <w:p>
-      <w:pPr>
-        <w:pStyle w:val="正文"/>
-        <w:bidi w:val="0"/>
-      </w:pPr>
-    </w:p>
-    <w:p>
-      <w:pPr>
-        <w:pStyle w:val="正文"/>
-        <w:bidi w:val="0"/>
-      </w:pPr>
-    </w:p>
-    <w:p>
-      <w:pPr>
-        <w:pStyle w:val="正文"/>
-        <w:bidi w:val="0"/>
-      </w:pPr>
-    </w:p>
-    <w:p>
-      <w:pPr>
-        <w:pStyle w:val="正文"/>
-        <w:bidi w:val="0"/>
-      </w:pPr>
-    </w:p>
-    <w:p>
-      <w:pPr>
-        <w:pStyle w:val="正文"/>
-        <w:bidi w:val="0"/>
-      </w:pPr>
-    </w:p>
-    <w:p>
-      <w:pPr>
-        <w:pStyle w:val="正文"/>
-        <w:bidi w:val="0"/>
-      </w:pPr>
-    </w:p>
-    <w:p>
-      <w:pPr>
-        <w:pStyle w:val="正文"/>
-        <w:bidi w:val="0"/>
-      </w:pPr>
-    </w:p>
-    <w:p>
-      <w:pPr>
-        <w:pStyle w:val="正文"/>
-        <w:bidi w:val="0"/>
-      </w:pPr>
-    </w:p>
-    <w:p>
-      <w:pPr>
-        <w:pStyle w:val="正文"/>
-        <w:bidi w:val="0"/>
-      </w:pPr>
-    </w:p>
-    <w:p>
-      <w:pPr>
-        <w:pStyle w:val="正文"/>
-        <w:bidi w:val="0"/>
-      </w:pPr>
-    </w:p>
-    <w:p>
-      <w:pPr>
-        <w:pStyle w:val="正文"/>
-        <w:bidi w:val="0"/>
-      </w:pPr>
-    </w:p>
-    <w:p>
-      <w:pPr>
-        <w:pStyle w:val="正文"/>
-        <w:bidi w:val="0"/>
-      </w:pPr>
-    </w:p>
-    <w:p>
-      <w:pPr>
-        <w:pStyle w:val="正文"/>
-        <w:bidi w:val="0"/>
-      </w:pPr>
-    </w:p>
-    <w:p>
-      <w:pPr>
-        <w:pStyle w:val="正文"/>
-        <w:bidi w:val="0"/>
-      </w:pPr>
-    </w:p>
-    <w:p>
-      <w:pPr>
-        <w:pStyle w:val="正文"/>
-        <w:bidi w:val="0"/>
-      </w:pPr>
-    </w:p>
-    <w:p>
-      <w:pPr>
-        <w:pStyle w:val="正文"/>
-        <w:bidi w:val="0"/>
-      </w:pPr>
-    </w:p>
-    <w:p>
-      <w:pPr>
-        <w:pStyle w:val="正文"/>
-        <w:bidi w:val="0"/>
-      </w:pPr>
-    </w:p>
-    <w:p>
-      <w:pPr>
-        <w:pStyle w:val="正文"/>
-        <w:bidi w:val="0"/>
-      </w:pPr>
-    </w:p>
-    <w:p>
-      <w:pPr>
-        <w:pStyle w:val="正文"/>
-        <w:bidi w:val="0"/>
-      </w:pPr>
-    </w:p>
-    <w:p>
-      <w:pPr>
-        <w:pStyle w:val="正文"/>
-        <w:bidi w:val="0"/>
-      </w:pPr>
-    </w:p>
-    <w:p>
-      <w:pPr>
-        <w:pStyle w:val="正文"/>
-        <w:bidi w:val="0"/>
-      </w:pPr>
-    </w:p>
-    <w:p>
-      <w:pPr>
-        <w:pStyle w:val="正文"/>
-        <w:bidi w:val="0"/>
-      </w:pPr>
-    </w:p>
-    <w:p>
-      <w:pPr>
-        <w:pStyle w:val="正文"/>
-        <w:bidi w:val="0"/>
-      </w:pPr>
-    </w:p>
-    <w:p>
-      <w:pPr>
-        <w:pStyle w:val="正文"/>
-        <w:bidi w:val="0"/>
-      </w:pPr>
-    </w:p>
-    <w:p>
-      <w:pPr>
-        <w:pStyle w:val="正文"/>
-        <w:bidi w:val="0"/>
-      </w:pPr>
-    </w:p>
-    <w:p>
-      <w:pPr>
-        <w:pStyle w:val="正文"/>
-        <w:bidi w:val="0"/>
-      </w:pPr>
-    </w:p>
-    <w:p>
-      <w:pPr>
-        <w:pStyle w:val="正文"/>
-        <w:bidi w:val="0"/>
-      </w:pPr>
-    </w:p>
-    <w:p>
-      <w:pPr>
-        <w:pStyle w:val="正文"/>
-        <w:bidi w:val="0"/>
-      </w:pPr>
-    </w:p>
-    <w:p>
-      <w:pPr>
-        <w:pStyle w:val="正文"/>
-        <w:bidi w:val="0"/>
-      </w:pPr>
-    </w:p>
-    <w:p>
-      <w:pPr>
-        <w:pStyle w:val="正文"/>
-        <w:bidi w:val="0"/>
-      </w:pPr>
-    </w:p>
-    <w:p>
-      <w:pPr>
-        <w:pStyle w:val="正文"/>
-        <w:bidi w:val="0"/>
-      </w:pPr>
-    </w:p>
-    <w:p>
-      <w:pPr>
-        <w:pStyle w:val="正文"/>
-        <w:bidi w:val="0"/>
-      </w:pPr>
-    </w:p>
-    <w:p>
-      <w:pPr>
-        <w:pStyle w:val="正文"/>
-        <w:bidi w:val="0"/>
-      </w:pPr>
-    </w:p>
-    <w:p>
-      <w:pPr>
-        <w:pStyle w:val="正文"/>
-        <w:bidi w:val="0"/>
-      </w:pPr>
-    </w:p>
-    <w:p>
-      <w:pPr>
-        <w:pStyle w:val="正文"/>
-        <w:bidi w:val="0"/>
-      </w:pPr>
-    </w:p>
-    <w:p>
-      <w:pPr>
-        <w:pStyle w:val="正文"/>
-        <w:bidi w:val="0"/>
-      </w:pPr>
-    </w:p>
-    <w:p>
-      <w:pPr>
-        <w:pStyle w:val="正文"/>
-        <w:bidi w:val="0"/>
-      </w:pPr>
-    </w:p>
-    <w:p>
-      <w:pPr>
-        <w:pStyle w:val="正文"/>
-        <w:bidi w:val="0"/>
-      </w:pPr>
-    </w:p>
-    <w:p>
-      <w:pPr>
-        <w:pStyle w:val="正文"/>
-        <w:bidi w:val="0"/>
-      </w:pPr>
-    </w:p>
-    <w:p>
-      <w:pPr>
-        <w:pStyle w:val="正文"/>
-        <w:bidi w:val="0"/>
-      </w:pPr>
-    </w:p>
-    <w:p>
-      <w:pPr>
-        <w:pStyle w:val="正文"/>
-        <w:bidi w:val="0"/>
-      </w:pPr>
-    </w:p>
-    <w:p>
-      <w:pPr>
-        <w:pStyle w:val="正文"/>
-        <w:bidi w:val="0"/>
-      </w:pPr>
-    </w:p>
-    <w:p>
-      <w:pPr>
-        <w:pStyle w:val="正文"/>
-        <w:bidi w:val="0"/>
-      </w:pPr>
-    </w:p>
-    <w:p>
-      <w:pPr>
-        <w:pStyle w:val="正文"/>
-        <w:bidi w:val="0"/>
-      </w:pPr>
-    </w:p>
-    <w:p>
-      <w:pPr>
-        <w:pStyle w:val="正文"/>
-        <w:bidi w:val="0"/>
-      </w:pPr>
-    </w:p>
-    <w:p>
-      <w:pPr>
-        <w:pStyle w:val="正文"/>
-        <w:bidi w:val="0"/>
-      </w:pPr>
-    </w:p>
-    <w:p>
-      <w:pPr>
-        <w:pStyle w:val="正文"/>
-        <w:bidi w:val="0"/>
-      </w:pPr>
-    </w:p>
-    <w:p>
-      <w:pPr>
-        <w:pStyle w:val="正文"/>
-        <w:bidi w:val="0"/>
-      </w:pPr>
-    </w:p>
-    <w:p>
-      <w:pPr>
-        <w:pStyle w:val="正文"/>
-        <w:bidi w:val="0"/>
-      </w:pPr>
-    </w:p>
-    <w:p>
-      <w:pPr>
-        <w:pStyle w:val="正文"/>
-        <w:bidi w:val="0"/>
-      </w:pPr>
-    </w:p>
-    <w:p>
-      <w:pPr>
-        <w:pStyle w:val="正文"/>
-        <w:bidi w:val="0"/>
-      </w:pPr>
-    </w:p>
-    <w:p>
-      <w:pPr>
-        <w:pStyle w:val="正文"/>
-        <w:bidi w:val="0"/>
-      </w:pPr>
-    </w:p>
-    <w:p>
-      <w:pPr>
-        <w:pStyle w:val="正文"/>
-        <w:bidi w:val="0"/>
-      </w:pPr>
-    </w:p>
-    <w:p>
-      <w:pPr>
-        <w:pStyle w:val="正文"/>
-        <w:bidi w:val="0"/>
-      </w:pPr>
-    </w:p>
-    <w:p>
-      <w:pPr>
-        <w:pStyle w:val="正文"/>
-        <w:bidi w:val="0"/>
-      </w:pPr>
-    </w:p>
-    <w:p>
-      <w:pPr>
-        <w:pStyle w:val="正文"/>
-        <w:bidi w:val="0"/>
-      </w:pPr>
-    </w:p>
-    <w:p>
-      <w:pPr>
-        <w:pStyle w:val="正文"/>
-        <w:bidi w:val="0"/>
-      </w:pPr>
-    </w:p>
-    <w:p>
-      <w:pPr>
-        <w:pStyle w:val="正文"/>
-        <w:bidi w:val="0"/>
-      </w:pPr>
-    </w:p>
-    <w:p>
-      <w:pPr>
-        <w:pStyle w:val="正文"/>
-        <w:bidi w:val="0"/>
-      </w:pPr>
-    </w:p>
-    <w:p>
-      <w:pPr>
-        <w:pStyle w:val="正文"/>
-        <w:bidi w:val="0"/>
-      </w:pPr>
-    </w:p>
-    <w:p>
-      <w:pPr>
-        <w:pStyle w:val="正文"/>
-        <w:bidi w:val="0"/>
-      </w:pPr>
-    </w:p>
-    <w:p>
-      <w:pPr>
-        <w:pStyle w:val="正文"/>
-        <w:bidi w:val="0"/>
-      </w:pPr>
-    </w:p>
-    <w:p>
-      <w:pPr>
-        <w:pStyle w:val="正文"/>
-        <w:bidi w:val="0"/>
-      </w:pPr>
-    </w:p>
-    <w:p>
-      <w:pPr>
-        <w:pStyle w:val="正文"/>
-        <w:bidi w:val="0"/>
-      </w:pPr>
-    </w:p>
-    <w:p>
-      <w:pPr>
-        <w:pStyle w:val="正文"/>
-        <w:bidi w:val="0"/>
-      </w:pPr>
-    </w:p>
-    <w:p>
-      <w:pPr>
-        <w:pStyle w:val="正文"/>
-        <w:bidi w:val="0"/>
-      </w:pPr>
-    </w:p>
-    <w:p>
-      <w:pPr>
-        <w:pStyle w:val="正文"/>
-        <w:bidi w:val="0"/>
-      </w:pPr>
-    </w:p>
-    <w:p>
-      <w:pPr>
-        <w:pStyle w:val="正文"/>
-        <w:bidi w:val="0"/>
-      </w:pPr>
-    </w:p>
-    <w:p>
-      <w:pPr>
-        <w:pStyle w:val="正文"/>
-        <w:bidi w:val="0"/>
-      </w:pPr>
-    </w:p>
-    <w:p>
-      <w:pPr>
-        <w:pStyle w:val="正文"/>
-        <w:bidi w:val="0"/>
-      </w:pPr>
-    </w:p>
-    <w:p>
-      <w:pPr>
-        <w:pStyle w:val="正文"/>
-        <w:bidi w:val="0"/>
-      </w:pPr>
-    </w:p>
-    <w:p>
-      <w:pPr>
-        <w:pStyle w:val="正文"/>
-        <w:bidi w:val="0"/>
-      </w:pPr>
-    </w:p>
-    <w:p>
-      <w:pPr>
-        <w:pStyle w:val="正文"/>
-        <w:bidi w:val="0"/>
-      </w:pPr>
-    </w:p>
-    <w:p>
-      <w:pPr>
-        <w:pStyle w:val="正文"/>
-        <w:bidi w:val="0"/>
-      </w:pPr>
-    </w:p>
-    <w:p>
-      <w:pPr>
-        <w:pStyle w:val="正文"/>
-        <w:bidi w:val="0"/>
-      </w:pPr>
-    </w:p>
-    <w:p>
-      <w:pPr>
-        <w:pStyle w:val="正文"/>
-        <w:bidi w:val="0"/>
-      </w:pPr>
-    </w:p>
-    <w:p>
-      <w:pPr>
-        <w:pStyle w:val="正文"/>
-        <w:bidi w:val="0"/>
-      </w:pPr>
-    </w:p>
-    <w:p>
-      <w:pPr>
-        <w:pStyle w:val="正文"/>
-        <w:bidi w:val="0"/>
-      </w:pPr>
-    </w:p>
-    <w:p>
-      <w:pPr>
-        <w:pStyle w:val="正文"/>
-        <w:bidi w:val="0"/>
-      </w:pPr>
-    </w:p>
-    <w:p>
-      <w:pPr>
-        <w:pStyle w:val="正文"/>
-        <w:bidi w:val="0"/>
-      </w:pPr>
-    </w:p>
-    <w:p>
-      <w:pPr>
-        <w:pStyle w:val="正文"/>
-        <w:bidi w:val="0"/>
-      </w:pPr>
-    </w:p>
-    <w:p>
-      <w:pPr>
-        <w:pStyle w:val="正文"/>
-        <w:bidi w:val="0"/>
-      </w:pPr>
-    </w:p>
-    <w:p>
-      <w:pPr>
-        <w:pStyle w:val="正文"/>
-        <w:bidi w:val="0"/>
-      </w:pPr>
-    </w:p>
-    <w:p>
-      <w:pPr>
-        <w:pStyle w:val="正文"/>
-        <w:bidi w:val="0"/>
-      </w:pPr>
-    </w:p>
-    <w:p>
-      <w:pPr>
-        <w:pStyle w:val="正文"/>
-        <w:bidi w:val="0"/>
-      </w:pPr>
-    </w:p>
-    <w:p>
-      <w:pPr>
-        <w:pStyle w:val="正文"/>
-        <w:bidi w:val="0"/>
-      </w:pPr>
-    </w:p>
-    <w:p>
-      <w:pPr>
-        <w:pStyle w:val="正文"/>
-        <w:bidi w:val="0"/>
-      </w:pPr>
-    </w:p>
-    <w:p>
-      <w:pPr>
-        <w:pStyle w:val="正文"/>
-        <w:bidi w:val="0"/>
-      </w:pPr>
-    </w:p>
-    <w:p>
-      <w:pPr>
-        <w:pStyle w:val="正文"/>
-        <w:bidi w:val="0"/>
-      </w:pPr>
-    </w:p>
-    <w:p>
-      <w:pPr>
-        <w:pStyle w:val="正文"/>
-        <w:bidi w:val="0"/>
-      </w:pPr>
-    </w:p>
-    <w:p>
-      <w:pPr>
-        <w:pStyle w:val="正文"/>
-        <w:bidi w:val="0"/>
-      </w:pPr>
-    </w:p>
-    <w:p>
-      <w:pPr>
-        <w:pStyle w:val="正文"/>
-        <w:bidi w:val="0"/>
-      </w:pPr>
-    </w:p>
-    <w:p>
-      <w:pPr>
-        <w:pStyle w:val="正文"/>
-        <w:bidi w:val="0"/>
-      </w:pPr>
-    </w:p>
-    <w:p>
-      <w:pPr>
-        <w:pStyle w:val="正文"/>
-        <w:bidi w:val="0"/>
-      </w:pPr>
-    </w:p>
-    <w:p>
-      <w:pPr>
-        <w:pStyle w:val="正文"/>
-        <w:bidi w:val="0"/>
-      </w:pPr>
-    </w:p>
-    <w:p>
-      <w:pPr>
-        <w:pStyle w:val="正文"/>
-        <w:bidi w:val="0"/>
-      </w:pPr>
-    </w:p>
-    <w:p>
-      <w:pPr>
-        <w:pStyle w:val="正文"/>
-        <w:bidi w:val="0"/>
-      </w:pPr>
-    </w:p>
-    <w:p>
-      <w:pPr>
-        <w:pStyle w:val="正文"/>
-        <w:bidi w:val="0"/>
-      </w:pPr>
-    </w:p>
-    <w:p>
-      <w:pPr>
-        <w:pStyle w:val="正文"/>
-        <w:bidi w:val="0"/>
-      </w:pPr>
-    </w:p>
-    <w:p>
-      <w:pPr>
-        <w:pStyle w:val="正文"/>
-        <w:bidi w:val="0"/>
-      </w:pPr>
-    </w:p>
-    <w:p>
-      <w:pPr>
-        <w:pStyle w:val="正文"/>
-        <w:bidi w:val="0"/>
-      </w:pPr>
-    </w:p>
-    <w:p>
-      <w:pPr>
-        <w:pStyle w:val="正文"/>
-        <w:bidi w:val="0"/>
-      </w:pPr>
-    </w:p>
-    <w:p>
-      <w:pPr>
-        <w:pStyle w:val="正文"/>
-        <w:bidi w:val="0"/>
-      </w:pPr>
-    </w:p>
-    <w:p>
-      <w:pPr>
-        <w:pStyle w:val="正文"/>
-        <w:bidi w:val="0"/>
-      </w:pPr>
-    </w:p>
-    <w:p>
-      <w:pPr>
-        <w:pStyle w:val="正文"/>
-        <w:bidi w:val="0"/>
-      </w:pPr>
-    </w:p>
-    <w:p>
-      <w:pPr>
-        <w:pStyle w:val="正文"/>
-        <w:bidi w:val="0"/>
-      </w:pPr>
-    </w:p>
-    <w:p>
-      <w:pPr>
-        <w:pStyle w:val="正文"/>
-        <w:bidi w:val="0"/>
-      </w:pPr>
-    </w:p>
-    <w:p>
-      <w:pPr>
-        <w:pStyle w:val="正文"/>
-        <w:bidi w:val="0"/>
-      </w:pPr>
-    </w:p>
-    <w:p>
-      <w:pPr>
-        <w:pStyle w:val="正文"/>
-        <w:bidi w:val="0"/>
-      </w:pPr>
-    </w:p>
-    <w:p>
-      <w:pPr>
-        <w:pStyle w:val="正文"/>
-        <w:bidi w:val="0"/>
-      </w:pPr>
-    </w:p>
-    <w:p>
-      <w:pPr>
-        <w:pStyle w:val="正文"/>
-        <w:bidi w:val="0"/>
-      </w:pPr>
-    </w:p>
-    <w:p>
-      <w:pPr>
-        <w:pStyle w:val="正文"/>
-        <w:bidi w:val="0"/>
-      </w:pPr>
-    </w:p>
-    <w:p>
-      <w:pPr>
-        <w:pStyle w:val="正文"/>
-        <w:bidi w:val="0"/>
-      </w:pPr>
-    </w:p>
-    <w:p>
-      <w:pPr>
-        <w:pStyle w:val="正文"/>
-        <w:bidi w:val="0"/>
-      </w:pPr>
-    </w:p>
-    <w:p>
-      <w:pPr>
-        <w:pStyle w:val="正文"/>
-        <w:bidi w:val="0"/>
-      </w:pPr>
-    </w:p>
-    <w:p>
-      <w:pPr>
-        <w:pStyle w:val="正文"/>
-        <w:bidi w:val="0"/>
-      </w:pPr>
-    </w:p>
-    <w:p>
-      <w:pPr>
-        <w:pStyle w:val="正文"/>
-        <w:bidi w:val="0"/>
-      </w:pPr>
-    </w:p>
-    <w:p>
-      <w:pPr>
-        <w:pStyle w:val="正文"/>
-        <w:bidi w:val="0"/>
-      </w:pPr>
-    </w:p>
-    <w:p>
-      <w:pPr>
-        <w:pStyle w:val="正文"/>
-        <w:bidi w:val="0"/>
-      </w:pPr>
-    </w:p>
-    <w:p>
-      <w:pPr>
-        <w:pStyle w:val="正文"/>
-        <w:bidi w:val="0"/>
-      </w:pPr>
-    </w:p>
-    <w:p>
-      <w:pPr>
-        <w:pStyle w:val="正文"/>
-        <w:bidi w:val="0"/>
-      </w:pPr>
-    </w:p>
-    <w:p>
-      <w:pPr>
-        <w:pStyle w:val="正文"/>
-        <w:bidi w:val="0"/>
-      </w:pPr>
-    </w:p>
-    <w:p>
-      <w:pPr>
-        <w:pStyle w:val="正文"/>
-        <w:bidi w:val="0"/>
-      </w:pPr>
-    </w:p>
-    <w:p>
-      <w:pPr>
-        <w:pStyle w:val="正文"/>
-        <w:bidi w:val="0"/>
-      </w:pPr>
-    </w:p>
-    <w:p>
-      <w:pPr>
-        <w:pStyle w:val="正文"/>
-        <w:bidi w:val="0"/>
-      </w:pPr>
-    </w:p>
-    <w:p>
-      <w:pPr>
-        <w:pStyle w:val="正文"/>
-        <w:bidi w:val="0"/>
-      </w:pPr>
-    </w:p>
-    <w:p>
-      <w:pPr>
-        <w:pStyle w:val="正文"/>
-        <w:bidi w:val="0"/>
-      </w:pPr>
-    </w:p>
-    <w:p>
-      <w:pPr>
-        <w:pStyle w:val="正文"/>
-        <w:bidi w:val="0"/>
-      </w:pPr>
-    </w:p>
-    <w:p>
-      <w:pPr>
-        <w:pStyle w:val="正文"/>
-        <w:bidi w:val="0"/>
-      </w:pPr>
-    </w:p>
-    <w:p>
-      <w:pPr>
-        <w:pStyle w:val="正文"/>
-        <w:bidi w:val="0"/>
-      </w:pPr>
-    </w:p>
-    <w:p>
-      <w:pPr>
-        <w:pStyle w:val="正文"/>
-        <w:bidi w:val="0"/>
-      </w:pPr>
-    </w:p>
-    <w:p>
-      <w:pPr>
-        <w:pStyle w:val="正文"/>
-        <w:bidi w:val="0"/>
-      </w:pPr>
-    </w:p>
-    <w:p>
-      <w:pPr>
-        <w:pStyle w:val="正文"/>
-        <w:bidi w:val="0"/>
-      </w:pPr>
-    </w:p>
-    <w:p>
-      <w:pPr>
-        <w:pStyle w:val="正文"/>
-        <w:bidi w:val="0"/>
-      </w:pPr>
-    </w:p>
-    <w:p>
-      <w:pPr>
-        <w:pStyle w:val="正文"/>
-        <w:bidi w:val="0"/>
-      </w:pPr>
-    </w:p>
-    <w:p>
-      <w:pPr>
-        <w:pStyle w:val="正文"/>
-        <w:bidi w:val="0"/>
-      </w:pPr>
-    </w:p>
-    <w:p>
-      <w:pPr>
-        <w:pStyle w:val="正文"/>
-        <w:bidi w:val="0"/>
-      </w:pPr>
-    </w:p>
-    <w:p>
-      <w:pPr>
-        <w:pStyle w:val="正文"/>
-        <w:bidi w:val="0"/>
-      </w:pPr>
-    </w:p>
-    <w:p>
-      <w:pPr>
-        <w:pStyle w:val="正文"/>
-        <w:bidi w:val="0"/>
-      </w:pPr>
-    </w:p>
-    <w:p>
-      <w:pPr>
-        <w:pStyle w:val="正文"/>
-        <w:bidi w:val="0"/>
-      </w:pPr>
-    </w:p>
-    <w:p>
-      <w:pPr>
-        <w:pStyle w:val="正文"/>
-        <w:bidi w:val="0"/>
-      </w:pPr>
-    </w:p>
-    <w:p>
-      <w:pPr>
-        <w:pStyle w:val="正文"/>
-        <w:bidi w:val="0"/>
-      </w:pPr>
-    </w:p>
-    <w:p>
-      <w:pPr>
-        <w:pStyle w:val="正文"/>
-        <w:bidi w:val="0"/>
-      </w:pPr>
-    </w:p>
-    <w:p>
-      <w:pPr>
-        <w:pStyle w:val="正文"/>
-        <w:bidi w:val="0"/>
-      </w:pPr>
-    </w:p>
-    <w:p>
-      <w:pPr>
-        <w:pStyle w:val="正文"/>
-        <w:bidi w:val="0"/>
-      </w:pPr>
-    </w:p>
-    <w:p>
-      <w:pPr>
-        <w:pStyle w:val="正文"/>
-        <w:bidi w:val="0"/>
-      </w:pPr>
-    </w:p>
-    <w:p>
-      <w:pPr>
-        <w:pStyle w:val="正文"/>
-        <w:bidi w:val="0"/>
-      </w:pPr>
-    </w:p>
-    <w:p>
-      <w:pPr>
-        <w:pStyle w:val="正文"/>
-        <w:bidi w:val="0"/>
-      </w:pPr>
-    </w:p>
-    <w:p>
-      <w:pPr>
-        <w:pStyle w:val="正文"/>
-        <w:bidi w:val="0"/>
-      </w:pPr>
-    </w:p>
-    <w:p>
-      <w:pPr>
-        <w:pStyle w:val="正文"/>
-        <w:bidi w:val="0"/>
-      </w:pPr>
-    </w:p>
-    <w:p>
-      <w:pPr>
-        <w:pStyle w:val="正文"/>
-        <w:bidi w:val="0"/>
-      </w:pPr>
-    </w:p>
-    <w:p>
-      <w:pPr>
-        <w:pStyle w:val="正文"/>
-        <w:bidi w:val="0"/>
-      </w:pPr>
-    </w:p>
-    <w:p>
-      <w:pPr>
-        <w:pStyle w:val="正文"/>
-        <w:bidi w:val="0"/>
-      </w:pPr>
-    </w:p>
-    <w:p>
-      <w:pPr>
-        <w:pStyle w:val="小标题 3"/>
-        <w:bidi w:val="0"/>
-      </w:pPr>
-      <w:r>
-        <w:rPr>
-          <w:rFonts w:ascii="Arial Unicode MS" w:cs="Arial Unicode MS" w:hAnsi="Arial Unicode MS" w:eastAsia="Arial Unicode MS" w:hint="eastAsia"/>
-          <w:b w:val="0"/>
-          <w:bCs w:val="0"/>
-          <w:i w:val="0"/>
-          <w:iCs w:val="0"/>
-          <w:rtl w:val="0"/>
-        </w:rPr>
-        <w:t>行为模型</w:t>
-      </w:r>
+      <w:r>
+        <w:drawing>
+          <wp:anchor distT="152400" distB="152400" distL="152400" distR="152400" simplePos="0" relativeHeight="251669504" behindDoc="0" locked="0" layoutInCell="1" allowOverlap="1">
+            <wp:simplePos x="0" y="0"/>
+            <wp:positionH relativeFrom="margin">
+              <wp:posOffset>496489</wp:posOffset>
+            </wp:positionH>
+            <wp:positionV relativeFrom="line">
+              <wp:posOffset>258613</wp:posOffset>
+            </wp:positionV>
+            <wp:extent cx="4781923" cy="6765707"/>
+            <wp:effectExtent l="0" t="0" r="0" b="0"/>
+            <wp:wrapThrough wrapText="bothSides" distL="152400" distR="152400">
+              <wp:wrapPolygon edited="1">
+                <wp:start x="0" y="0"/>
+                <wp:lineTo x="21607" y="0"/>
+                <wp:lineTo x="21607" y="21621"/>
+                <wp:lineTo x="0" y="21621"/>
+                <wp:lineTo x="0" y="0"/>
+              </wp:wrapPolygon>
+            </wp:wrapThrough>
+            <wp:docPr id="1073741831" name="officeArt object"/>
+            <wp:cNvGraphicFramePr/>
+            <a:graphic xmlns:a="http://schemas.openxmlformats.org/drawingml/2006/main">
+              <a:graphicData uri="http://schemas.openxmlformats.org/drawingml/2006/picture">
+                <pic:pic xmlns:pic="http://schemas.openxmlformats.org/drawingml/2006/picture">
+                  <pic:nvPicPr>
+                    <pic:cNvPr id="1073741831" name="lab2_dfd.png"/>
+                    <pic:cNvPicPr>
+                      <a:picLocks noChangeAspect="1"/>
+                    </pic:cNvPicPr>
+                  </pic:nvPicPr>
+                  <pic:blipFill>
+                    <a:blip r:embed="rId10">
+                      <a:extLst/>
+                    </a:blip>
+                    <a:stretch>
+                      <a:fillRect/>
+                    </a:stretch>
+                  </pic:blipFill>
+                  <pic:spPr>
+                    <a:xfrm>
+                      <a:off x="0" y="0"/>
+                      <a:ext cx="4781923" cy="6765707"/>
+                    </a:xfrm>
+                    <a:prstGeom prst="rect">
+                      <a:avLst/>
+                    </a:prstGeom>
+                    <a:ln w="12700" cap="flat">
+                      <a:noFill/>
+                      <a:miter lim="400000"/>
+                    </a:ln>
+                    <a:effectLst/>
+                  </pic:spPr>
+                </pic:pic>
+              </a:graphicData>
+            </a:graphic>
+          </wp:anchor>
+        </w:drawing>
+      </w:r>
+    </w:p>
+    <w:p>
+      <w:pPr>
+        <w:pStyle w:val="正文"/>
+        <w:bidi w:val="0"/>
+      </w:pPr>
+    </w:p>
+    <w:p>
+      <w:pPr>
+        <w:pStyle w:val="正文"/>
+        <w:bidi w:val="0"/>
+      </w:pPr>
+    </w:p>
+    <w:p>
+      <w:pPr>
+        <w:pStyle w:val="正文"/>
+        <w:bidi w:val="0"/>
+      </w:pPr>
+    </w:p>
+    <w:p>
+      <w:pPr>
+        <w:pStyle w:val="正文"/>
+        <w:bidi w:val="0"/>
+      </w:pPr>
+    </w:p>
+    <w:p>
+      <w:pPr>
+        <w:pStyle w:val="正文"/>
+        <w:bidi w:val="0"/>
+      </w:pPr>
+    </w:p>
+    <w:p>
+      <w:pPr>
+        <w:pStyle w:val="正文"/>
+        <w:bidi w:val="0"/>
+      </w:pPr>
+    </w:p>
+    <w:p>
+      <w:pPr>
+        <w:pStyle w:val="正文"/>
+        <w:bidi w:val="0"/>
+      </w:pPr>
+    </w:p>
+    <w:p>
+      <w:pPr>
+        <w:pStyle w:val="正文"/>
+        <w:bidi w:val="0"/>
+      </w:pPr>
+    </w:p>
+    <w:p>
+      <w:pPr>
+        <w:pStyle w:val="正文"/>
+        <w:bidi w:val="0"/>
+      </w:pPr>
+    </w:p>
+    <w:p>
+      <w:pPr>
+        <w:pStyle w:val="正文"/>
+        <w:bidi w:val="0"/>
+      </w:pPr>
+    </w:p>
+    <w:p>
+      <w:pPr>
+        <w:pStyle w:val="正文"/>
+        <w:bidi w:val="0"/>
+      </w:pPr>
+    </w:p>
+    <w:p>
+      <w:pPr>
+        <w:pStyle w:val="正文"/>
+        <w:bidi w:val="0"/>
+      </w:pPr>
+    </w:p>
+    <w:p>
+      <w:pPr>
+        <w:pStyle w:val="正文"/>
+        <w:bidi w:val="0"/>
+      </w:pPr>
+    </w:p>
+    <w:p>
+      <w:pPr>
+        <w:pStyle w:val="正文"/>
+        <w:bidi w:val="0"/>
+      </w:pPr>
+    </w:p>
+    <w:p>
+      <w:pPr>
+        <w:pStyle w:val="正文"/>
+        <w:bidi w:val="0"/>
+      </w:pPr>
+    </w:p>
+    <w:p>
+      <w:pPr>
+        <w:pStyle w:val="正文"/>
+        <w:bidi w:val="0"/>
+      </w:pPr>
+    </w:p>
+    <w:p>
+      <w:pPr>
+        <w:pStyle w:val="正文"/>
+        <w:bidi w:val="0"/>
+      </w:pPr>
+    </w:p>
+    <w:p>
+      <w:pPr>
+        <w:pStyle w:val="正文"/>
+        <w:bidi w:val="0"/>
+      </w:pPr>
+    </w:p>
+    <w:p>
+      <w:pPr>
+        <w:pStyle w:val="正文"/>
+        <w:bidi w:val="0"/>
+      </w:pPr>
+    </w:p>
+    <w:p>
+      <w:pPr>
+        <w:pStyle w:val="正文"/>
+        <w:bidi w:val="0"/>
+      </w:pPr>
+    </w:p>
+    <w:p>
+      <w:pPr>
+        <w:pStyle w:val="正文"/>
+        <w:bidi w:val="0"/>
+      </w:pPr>
+    </w:p>
+    <w:p>
+      <w:pPr>
+        <w:pStyle w:val="正文"/>
+        <w:bidi w:val="0"/>
+      </w:pPr>
+    </w:p>
+    <w:p>
+      <w:pPr>
+        <w:pStyle w:val="正文"/>
+        <w:bidi w:val="0"/>
+      </w:pPr>
+    </w:p>
+    <w:p>
+      <w:pPr>
+        <w:pStyle w:val="正文"/>
+        <w:bidi w:val="0"/>
+      </w:pPr>
+    </w:p>
+    <w:p>
+      <w:pPr>
+        <w:pStyle w:val="正文"/>
+        <w:bidi w:val="0"/>
+      </w:pPr>
+    </w:p>
+    <w:p>
+      <w:pPr>
+        <w:pStyle w:val="正文"/>
+        <w:bidi w:val="0"/>
+      </w:pPr>
+    </w:p>
+    <w:p>
+      <w:pPr>
+        <w:pStyle w:val="正文"/>
+        <w:bidi w:val="0"/>
+      </w:pPr>
+    </w:p>
+    <w:p>
+      <w:pPr>
+        <w:pStyle w:val="正文"/>
+        <w:bidi w:val="0"/>
+      </w:pPr>
+    </w:p>
+    <w:p>
+      <w:pPr>
+        <w:pStyle w:val="正文"/>
+        <w:bidi w:val="0"/>
+      </w:pPr>
+    </w:p>
+    <w:p>
+      <w:pPr>
+        <w:pStyle w:val="正文"/>
+        <w:bidi w:val="0"/>
+      </w:pPr>
+    </w:p>
+    <w:p>
+      <w:pPr>
+        <w:pStyle w:val="正文"/>
+        <w:bidi w:val="0"/>
+      </w:pPr>
+    </w:p>
+    <w:p>
+      <w:pPr>
+        <w:pStyle w:val="正文"/>
+        <w:bidi w:val="0"/>
+      </w:pPr>
+    </w:p>
+    <w:p>
+      <w:pPr>
+        <w:pStyle w:val="正文"/>
+        <w:bidi w:val="0"/>
+      </w:pPr>
+    </w:p>
+    <w:p>
+      <w:pPr>
+        <w:pStyle w:val="正文"/>
+        <w:bidi w:val="0"/>
+      </w:pPr>
+    </w:p>
+    <w:p>
+      <w:pPr>
+        <w:pStyle w:val="正文"/>
+        <w:bidi w:val="0"/>
+      </w:pPr>
+    </w:p>
+    <w:p>
+      <w:pPr>
+        <w:pStyle w:val="正文"/>
+        <w:bidi w:val="0"/>
+      </w:pPr>
+    </w:p>
+    <w:p>
+      <w:pPr>
+        <w:pStyle w:val="正文"/>
+        <w:bidi w:val="0"/>
+      </w:pPr>
+    </w:p>
+    <w:p>
+      <w:pPr>
+        <w:pStyle w:val="正文"/>
+        <w:bidi w:val="0"/>
+      </w:pPr>
+    </w:p>
+    <w:p>
+      <w:pPr>
+        <w:pStyle w:val="正文"/>
+        <w:bidi w:val="0"/>
+      </w:pPr>
+    </w:p>
+    <w:p>
+      <w:pPr>
+        <w:pStyle w:val="正文"/>
+        <w:bidi w:val="0"/>
+      </w:pPr>
+    </w:p>
+    <w:p>
+      <w:pPr>
+        <w:pStyle w:val="正文"/>
+        <w:bidi w:val="0"/>
+      </w:pPr>
+    </w:p>
+    <w:p>
+      <w:pPr>
+        <w:pStyle w:val="正文"/>
+        <w:bidi w:val="0"/>
+      </w:pPr>
+    </w:p>
+    <w:p>
+      <w:pPr>
+        <w:pStyle w:val="正文"/>
+        <w:bidi w:val="0"/>
+      </w:pPr>
+    </w:p>
+    <w:p>
+      <w:pPr>
+        <w:pStyle w:val="正文"/>
+        <w:bidi w:val="0"/>
+      </w:pPr>
+    </w:p>
+    <w:p>
+      <w:pPr>
+        <w:pStyle w:val="正文"/>
+        <w:bidi w:val="0"/>
+      </w:pPr>
+    </w:p>
+    <w:p>
+      <w:pPr>
+        <w:pStyle w:val="正文"/>
+        <w:bidi w:val="0"/>
+      </w:pPr>
+    </w:p>
+    <w:p>
+      <w:pPr>
+        <w:pStyle w:val="正文"/>
+        <w:bidi w:val="0"/>
+      </w:pPr>
     </w:p>
     <w:p>
       <w:pPr>
@@ -6738,6 +5755,920 @@
           <w:vertAlign w:val="superscript"/>
         </w:rPr>
         <w:footnoteReference w:id="7"/>
+      </w:r>
+    </w:p>
+    <w:p>
+      <w:pPr>
+        <w:pStyle w:val="正文"/>
+        <w:bidi w:val="0"/>
+      </w:pPr>
+    </w:p>
+    <w:p>
+      <w:pPr>
+        <w:pStyle w:val="正文"/>
+        <w:bidi w:val="0"/>
+      </w:pPr>
+    </w:p>
+    <w:p>
+      <w:pPr>
+        <w:pStyle w:val="正文"/>
+        <w:bidi w:val="0"/>
+      </w:pPr>
+    </w:p>
+    <w:p>
+      <w:pPr>
+        <w:pStyle w:val="正文"/>
+        <w:bidi w:val="0"/>
+      </w:pPr>
+    </w:p>
+    <w:p>
+      <w:pPr>
+        <w:pStyle w:val="正文"/>
+        <w:bidi w:val="0"/>
+      </w:pPr>
+    </w:p>
+    <w:p>
+      <w:pPr>
+        <w:pStyle w:val="正文"/>
+        <w:bidi w:val="0"/>
+      </w:pPr>
+      <w:r>
+        <w:drawing>
+          <wp:anchor distT="152400" distB="152400" distL="152400" distR="152400" simplePos="0" relativeHeight="251670528" behindDoc="0" locked="0" layoutInCell="1" allowOverlap="1">
+            <wp:simplePos x="0" y="0"/>
+            <wp:positionH relativeFrom="margin">
+              <wp:posOffset>703197</wp:posOffset>
+            </wp:positionH>
+            <wp:positionV relativeFrom="line">
+              <wp:posOffset>296356</wp:posOffset>
+            </wp:positionV>
+            <wp:extent cx="5028569" cy="7114674"/>
+            <wp:effectExtent l="0" t="0" r="0" b="0"/>
+            <wp:wrapThrough wrapText="bothSides" distL="152400" distR="152400">
+              <wp:wrapPolygon edited="1">
+                <wp:start x="0" y="0"/>
+                <wp:lineTo x="21607" y="0"/>
+                <wp:lineTo x="21607" y="21621"/>
+                <wp:lineTo x="0" y="21621"/>
+                <wp:lineTo x="0" y="0"/>
+              </wp:wrapPolygon>
+            </wp:wrapThrough>
+            <wp:docPr id="1073741832" name="officeArt object"/>
+            <wp:cNvGraphicFramePr/>
+            <a:graphic xmlns:a="http://schemas.openxmlformats.org/drawingml/2006/main">
+              <a:graphicData uri="http://schemas.openxmlformats.org/drawingml/2006/picture">
+                <pic:pic xmlns:pic="http://schemas.openxmlformats.org/drawingml/2006/picture">
+                  <pic:nvPicPr>
+                    <pic:cNvPr id="1073741832" name="pasted-image.png"/>
+                    <pic:cNvPicPr>
+                      <a:picLocks noChangeAspect="1"/>
+                    </pic:cNvPicPr>
+                  </pic:nvPicPr>
+                  <pic:blipFill>
+                    <a:blip r:embed="rId11">
+                      <a:extLst/>
+                    </a:blip>
+                    <a:stretch>
+                      <a:fillRect/>
+                    </a:stretch>
+                  </pic:blipFill>
+                  <pic:spPr>
+                    <a:xfrm>
+                      <a:off x="0" y="0"/>
+                      <a:ext cx="5028569" cy="7114674"/>
+                    </a:xfrm>
+                    <a:prstGeom prst="rect">
+                      <a:avLst/>
+                    </a:prstGeom>
+                    <a:ln w="12700" cap="flat">
+                      <a:noFill/>
+                      <a:miter lim="400000"/>
+                    </a:ln>
+                    <a:effectLst/>
+                  </pic:spPr>
+                </pic:pic>
+              </a:graphicData>
+            </a:graphic>
+          </wp:anchor>
+        </w:drawing>
+      </w:r>
+    </w:p>
+    <w:p>
+      <w:pPr>
+        <w:pStyle w:val="正文"/>
+        <w:bidi w:val="0"/>
+      </w:pPr>
+    </w:p>
+    <w:p>
+      <w:pPr>
+        <w:pStyle w:val="正文"/>
+        <w:bidi w:val="0"/>
+      </w:pPr>
+    </w:p>
+    <w:p>
+      <w:pPr>
+        <w:pStyle w:val="正文"/>
+        <w:bidi w:val="0"/>
+      </w:pPr>
+    </w:p>
+    <w:p>
+      <w:pPr>
+        <w:pStyle w:val="正文"/>
+        <w:bidi w:val="0"/>
+      </w:pPr>
+    </w:p>
+    <w:p>
+      <w:pPr>
+        <w:pStyle w:val="正文"/>
+        <w:bidi w:val="0"/>
+      </w:pPr>
+    </w:p>
+    <w:p>
+      <w:pPr>
+        <w:pStyle w:val="正文"/>
+        <w:bidi w:val="0"/>
+      </w:pPr>
+    </w:p>
+    <w:p>
+      <w:pPr>
+        <w:pStyle w:val="正文"/>
+        <w:bidi w:val="0"/>
+      </w:pPr>
+    </w:p>
+    <w:p>
+      <w:pPr>
+        <w:pStyle w:val="正文"/>
+        <w:bidi w:val="0"/>
+      </w:pPr>
+    </w:p>
+    <w:p>
+      <w:pPr>
+        <w:pStyle w:val="正文"/>
+        <w:bidi w:val="0"/>
+      </w:pPr>
+    </w:p>
+    <w:p>
+      <w:pPr>
+        <w:pStyle w:val="正文"/>
+        <w:bidi w:val="0"/>
+      </w:pPr>
+    </w:p>
+    <w:p>
+      <w:pPr>
+        <w:pStyle w:val="正文"/>
+        <w:bidi w:val="0"/>
+      </w:pPr>
+    </w:p>
+    <w:p>
+      <w:pPr>
+        <w:pStyle w:val="正文"/>
+        <w:bidi w:val="0"/>
+      </w:pPr>
+    </w:p>
+    <w:p>
+      <w:pPr>
+        <w:pStyle w:val="正文"/>
+        <w:bidi w:val="0"/>
+      </w:pPr>
+    </w:p>
+    <w:p>
+      <w:pPr>
+        <w:pStyle w:val="正文"/>
+        <w:bidi w:val="0"/>
+      </w:pPr>
+    </w:p>
+    <w:p>
+      <w:pPr>
+        <w:pStyle w:val="正文"/>
+        <w:bidi w:val="0"/>
+      </w:pPr>
+    </w:p>
+    <w:p>
+      <w:pPr>
+        <w:pStyle w:val="正文"/>
+        <w:bidi w:val="0"/>
+      </w:pPr>
+    </w:p>
+    <w:p>
+      <w:pPr>
+        <w:pStyle w:val="正文"/>
+        <w:bidi w:val="0"/>
+      </w:pPr>
+    </w:p>
+    <w:p>
+      <w:pPr>
+        <w:pStyle w:val="正文"/>
+        <w:bidi w:val="0"/>
+      </w:pPr>
+    </w:p>
+    <w:p>
+      <w:pPr>
+        <w:pStyle w:val="正文"/>
+        <w:bidi w:val="0"/>
+      </w:pPr>
+    </w:p>
+    <w:p>
+      <w:pPr>
+        <w:pStyle w:val="正文"/>
+        <w:bidi w:val="0"/>
+      </w:pPr>
+    </w:p>
+    <w:p>
+      <w:pPr>
+        <w:pStyle w:val="正文"/>
+        <w:bidi w:val="0"/>
+      </w:pPr>
+    </w:p>
+    <w:p>
+      <w:pPr>
+        <w:pStyle w:val="正文"/>
+        <w:bidi w:val="0"/>
+      </w:pPr>
+    </w:p>
+    <w:p>
+      <w:pPr>
+        <w:pStyle w:val="正文"/>
+        <w:bidi w:val="0"/>
+      </w:pPr>
+    </w:p>
+    <w:p>
+      <w:pPr>
+        <w:pStyle w:val="正文"/>
+        <w:bidi w:val="0"/>
+      </w:pPr>
+    </w:p>
+    <w:p>
+      <w:pPr>
+        <w:pStyle w:val="正文"/>
+        <w:bidi w:val="0"/>
+      </w:pPr>
+    </w:p>
+    <w:p>
+      <w:pPr>
+        <w:pStyle w:val="正文"/>
+        <w:bidi w:val="0"/>
+      </w:pPr>
+    </w:p>
+    <w:p>
+      <w:pPr>
+        <w:pStyle w:val="正文"/>
+        <w:bidi w:val="0"/>
+      </w:pPr>
+    </w:p>
+    <w:p>
+      <w:pPr>
+        <w:pStyle w:val="正文"/>
+        <w:bidi w:val="0"/>
+      </w:pPr>
+    </w:p>
+    <w:p>
+      <w:pPr>
+        <w:pStyle w:val="正文"/>
+        <w:bidi w:val="0"/>
+      </w:pPr>
+    </w:p>
+    <w:p>
+      <w:pPr>
+        <w:pStyle w:val="正文"/>
+        <w:bidi w:val="0"/>
+      </w:pPr>
+    </w:p>
+    <w:p>
+      <w:pPr>
+        <w:pStyle w:val="正文"/>
+        <w:bidi w:val="0"/>
+      </w:pPr>
+    </w:p>
+    <w:p>
+      <w:pPr>
+        <w:pStyle w:val="正文"/>
+        <w:bidi w:val="0"/>
+      </w:pPr>
+    </w:p>
+    <w:p>
+      <w:pPr>
+        <w:pStyle w:val="正文"/>
+        <w:bidi w:val="0"/>
+      </w:pPr>
+    </w:p>
+    <w:p>
+      <w:pPr>
+        <w:pStyle w:val="正文"/>
+        <w:bidi w:val="0"/>
+      </w:pPr>
+    </w:p>
+    <w:p>
+      <w:pPr>
+        <w:pStyle w:val="正文"/>
+        <w:bidi w:val="0"/>
+      </w:pPr>
+    </w:p>
+    <w:p>
+      <w:pPr>
+        <w:pStyle w:val="正文"/>
+        <w:bidi w:val="0"/>
+      </w:pPr>
+    </w:p>
+    <w:p>
+      <w:pPr>
+        <w:pStyle w:val="正文"/>
+        <w:bidi w:val="0"/>
+      </w:pPr>
+    </w:p>
+    <w:p>
+      <w:pPr>
+        <w:pStyle w:val="正文"/>
+        <w:bidi w:val="0"/>
+      </w:pPr>
+    </w:p>
+    <w:p>
+      <w:pPr>
+        <w:pStyle w:val="正文"/>
+        <w:bidi w:val="0"/>
+      </w:pPr>
+    </w:p>
+    <w:p>
+      <w:pPr>
+        <w:pStyle w:val="正文"/>
+        <w:bidi w:val="0"/>
+      </w:pPr>
+    </w:p>
+    <w:p>
+      <w:pPr>
+        <w:pStyle w:val="正文"/>
+        <w:bidi w:val="0"/>
+      </w:pPr>
+    </w:p>
+    <w:p>
+      <w:pPr>
+        <w:pStyle w:val="正文"/>
+        <w:bidi w:val="0"/>
+      </w:pPr>
+    </w:p>
+    <w:p>
+      <w:pPr>
+        <w:pStyle w:val="正文"/>
+        <w:bidi w:val="0"/>
+      </w:pPr>
+    </w:p>
+    <w:p>
+      <w:pPr>
+        <w:pStyle w:val="正文"/>
+        <w:bidi w:val="0"/>
+      </w:pPr>
+    </w:p>
+    <w:p>
+      <w:pPr>
+        <w:pStyle w:val="正文"/>
+        <w:bidi w:val="0"/>
+      </w:pPr>
+    </w:p>
+    <w:p>
+      <w:pPr>
+        <w:pStyle w:val="正文"/>
+        <w:bidi w:val="0"/>
+      </w:pPr>
+    </w:p>
+    <w:p>
+      <w:pPr>
+        <w:pStyle w:val="正文"/>
+        <w:bidi w:val="0"/>
+      </w:pPr>
+    </w:p>
+    <w:p>
+      <w:pPr>
+        <w:pStyle w:val="正文"/>
+        <w:bidi w:val="0"/>
+      </w:pPr>
+      <w:r>
+        <w:rPr>
+          <w:rFonts w:ascii="Helvetica" w:cs="Helvetica" w:hAnsi="Helvetica" w:eastAsia="Helvetica"/>
+          <w:b w:val="0"/>
+          <w:bCs w:val="0"/>
+          <w:i w:val="0"/>
+          <w:iCs w:val="0"/>
+          <w:vertAlign w:val="superscript"/>
+        </w:rPr>
+        <w:footnoteReference w:id="8"/>
+      </w:r>
+    </w:p>
+    <w:p>
+      <w:pPr>
+        <w:pStyle w:val="正文"/>
+        <w:bidi w:val="0"/>
+      </w:pPr>
+    </w:p>
+    <w:p>
+      <w:pPr>
+        <w:pStyle w:val="正文"/>
+        <w:bidi w:val="0"/>
+      </w:pPr>
+      <w:r>
+        <w:rPr>
+          <w:rFonts w:ascii="Helvetica" w:cs="Helvetica" w:hAnsi="Helvetica" w:eastAsia="Helvetica"/>
+          <w:b w:val="0"/>
+          <w:bCs w:val="0"/>
+          <w:i w:val="0"/>
+          <w:iCs w:val="0"/>
+          <w:vertAlign w:val="superscript"/>
+        </w:rPr>
+        <w:footnoteReference w:id="9"/>
+      </w:r>
+    </w:p>
+    <w:p>
+      <w:pPr>
+        <w:pStyle w:val="正文"/>
+        <w:bidi w:val="0"/>
+      </w:pPr>
+      <w:r>
+        <w:drawing>
+          <wp:anchor distT="152400" distB="152400" distL="152400" distR="152400" simplePos="0" relativeHeight="251671552" behindDoc="0" locked="0" layoutInCell="1" allowOverlap="1">
+            <wp:simplePos x="0" y="0"/>
+            <wp:positionH relativeFrom="page">
+              <wp:posOffset>961421</wp:posOffset>
+            </wp:positionH>
+            <wp:positionV relativeFrom="page">
+              <wp:posOffset>843257</wp:posOffset>
+            </wp:positionV>
+            <wp:extent cx="5637111" cy="7975670"/>
+            <wp:effectExtent l="0" t="0" r="0" b="0"/>
+            <wp:wrapThrough wrapText="bothSides" distL="152400" distR="152400">
+              <wp:wrapPolygon edited="1">
+                <wp:start x="0" y="0"/>
+                <wp:lineTo x="0" y="21600"/>
+                <wp:lineTo x="21600" y="21600"/>
+                <wp:lineTo x="21600" y="0"/>
+                <wp:lineTo x="0" y="0"/>
+              </wp:wrapPolygon>
+            </wp:wrapThrough>
+            <wp:docPr id="1073741833" name="officeArt object"/>
+            <wp:cNvGraphicFramePr/>
+            <a:graphic xmlns:a="http://schemas.openxmlformats.org/drawingml/2006/main">
+              <a:graphicData uri="http://schemas.openxmlformats.org/drawingml/2006/picture">
+                <pic:pic xmlns:pic="http://schemas.openxmlformats.org/drawingml/2006/picture">
+                  <pic:nvPicPr>
+                    <pic:cNvPr id="1073741833" name="pasted-image.png"/>
+                    <pic:cNvPicPr>
+                      <a:picLocks noChangeAspect="1"/>
+                    </pic:cNvPicPr>
+                  </pic:nvPicPr>
+                  <pic:blipFill>
+                    <a:blip r:embed="rId12">
+                      <a:extLst/>
+                    </a:blip>
+                    <a:srcRect l="0" t="0" r="0" b="0"/>
+                    <a:stretch>
+                      <a:fillRect/>
+                    </a:stretch>
+                  </pic:blipFill>
+                  <pic:spPr>
+                    <a:xfrm>
+                      <a:off x="0" y="0"/>
+                      <a:ext cx="5637111" cy="7975670"/>
+                    </a:xfrm>
+                    <a:prstGeom prst="rect">
+                      <a:avLst/>
+                    </a:prstGeom>
+                    <a:ln w="12700" cap="flat">
+                      <a:noFill/>
+                      <a:miter lim="400000"/>
+                    </a:ln>
+                    <a:effectLst/>
+                  </pic:spPr>
+                </pic:pic>
+              </a:graphicData>
+            </a:graphic>
+          </wp:anchor>
+        </w:drawing>
+      </w:r>
+    </w:p>
+    <w:p>
+      <w:pPr>
+        <w:pStyle w:val="正文"/>
+        <w:bidi w:val="0"/>
+      </w:pPr>
+    </w:p>
+    <w:p>
+      <w:pPr>
+        <w:pStyle w:val="正文"/>
+        <w:bidi w:val="0"/>
+      </w:pPr>
+      <w:r>
+        <w:drawing>
+          <wp:anchor distT="152400" distB="152400" distL="152400" distR="152400" simplePos="0" relativeHeight="251672576" behindDoc="0" locked="0" layoutInCell="1" allowOverlap="1">
+            <wp:simplePos x="0" y="0"/>
+            <wp:positionH relativeFrom="margin">
+              <wp:posOffset>-6349</wp:posOffset>
+            </wp:positionH>
+            <wp:positionV relativeFrom="line">
+              <wp:posOffset>-152400</wp:posOffset>
+            </wp:positionV>
+            <wp:extent cx="5440465" cy="7697446"/>
+            <wp:effectExtent l="0" t="0" r="0" b="0"/>
+            <wp:wrapThrough wrapText="bothSides" distL="152400" distR="152400">
+              <wp:wrapPolygon edited="1">
+                <wp:start x="0" y="0"/>
+                <wp:lineTo x="21607" y="0"/>
+                <wp:lineTo x="21607" y="21621"/>
+                <wp:lineTo x="0" y="21621"/>
+                <wp:lineTo x="0" y="0"/>
+              </wp:wrapPolygon>
+            </wp:wrapThrough>
+            <wp:docPr id="1073741834" name="officeArt object"/>
+            <wp:cNvGraphicFramePr/>
+            <a:graphic xmlns:a="http://schemas.openxmlformats.org/drawingml/2006/main">
+              <a:graphicData uri="http://schemas.openxmlformats.org/drawingml/2006/picture">
+                <pic:pic xmlns:pic="http://schemas.openxmlformats.org/drawingml/2006/picture">
+                  <pic:nvPicPr>
+                    <pic:cNvPr id="1073741834" name="pasted-image.png"/>
+                    <pic:cNvPicPr>
+                      <a:picLocks noChangeAspect="1"/>
+                    </pic:cNvPicPr>
+                  </pic:nvPicPr>
+                  <pic:blipFill>
+                    <a:blip r:embed="rId13">
+                      <a:extLst/>
+                    </a:blip>
+                    <a:stretch>
+                      <a:fillRect/>
+                    </a:stretch>
+                  </pic:blipFill>
+                  <pic:spPr>
+                    <a:xfrm>
+                      <a:off x="0" y="0"/>
+                      <a:ext cx="5440465" cy="7697446"/>
+                    </a:xfrm>
+                    <a:prstGeom prst="rect">
+                      <a:avLst/>
+                    </a:prstGeom>
+                    <a:ln w="12700" cap="flat">
+                      <a:noFill/>
+                      <a:miter lim="400000"/>
+                    </a:ln>
+                    <a:effectLst/>
+                  </pic:spPr>
+                </pic:pic>
+              </a:graphicData>
+            </a:graphic>
+          </wp:anchor>
+        </w:drawing>
+      </w:r>
+    </w:p>
+    <w:p>
+      <w:pPr>
+        <w:pStyle w:val="正文"/>
+        <w:bidi w:val="0"/>
+      </w:pPr>
+    </w:p>
+    <w:p>
+      <w:pPr>
+        <w:pStyle w:val="正文"/>
+        <w:bidi w:val="0"/>
+      </w:pPr>
+    </w:p>
+    <w:p>
+      <w:pPr>
+        <w:pStyle w:val="正文"/>
+        <w:bidi w:val="0"/>
+      </w:pPr>
+    </w:p>
+    <w:p>
+      <w:pPr>
+        <w:pStyle w:val="正文"/>
+        <w:bidi w:val="0"/>
+      </w:pPr>
+    </w:p>
+    <w:p>
+      <w:pPr>
+        <w:pStyle w:val="正文"/>
+        <w:bidi w:val="0"/>
+      </w:pPr>
+    </w:p>
+    <w:p>
+      <w:pPr>
+        <w:pStyle w:val="正文"/>
+        <w:bidi w:val="0"/>
+      </w:pPr>
+    </w:p>
+    <w:p>
+      <w:pPr>
+        <w:pStyle w:val="正文"/>
+        <w:bidi w:val="0"/>
+      </w:pPr>
+    </w:p>
+    <w:p>
+      <w:pPr>
+        <w:pStyle w:val="正文"/>
+        <w:bidi w:val="0"/>
+      </w:pPr>
+    </w:p>
+    <w:p>
+      <w:pPr>
+        <w:pStyle w:val="正文"/>
+        <w:bidi w:val="0"/>
+      </w:pPr>
+    </w:p>
+    <w:p>
+      <w:pPr>
+        <w:pStyle w:val="正文"/>
+        <w:bidi w:val="0"/>
+      </w:pPr>
+    </w:p>
+    <w:p>
+      <w:pPr>
+        <w:pStyle w:val="正文"/>
+        <w:bidi w:val="0"/>
+      </w:pPr>
+    </w:p>
+    <w:p>
+      <w:pPr>
+        <w:pStyle w:val="正文"/>
+        <w:bidi w:val="0"/>
+      </w:pPr>
+    </w:p>
+    <w:p>
+      <w:pPr>
+        <w:pStyle w:val="正文"/>
+        <w:bidi w:val="0"/>
+      </w:pPr>
+    </w:p>
+    <w:p>
+      <w:pPr>
+        <w:pStyle w:val="正文"/>
+        <w:bidi w:val="0"/>
+      </w:pPr>
+    </w:p>
+    <w:p>
+      <w:pPr>
+        <w:pStyle w:val="正文"/>
+        <w:bidi w:val="0"/>
+      </w:pPr>
+    </w:p>
+    <w:p>
+      <w:pPr>
+        <w:pStyle w:val="正文"/>
+        <w:bidi w:val="0"/>
+      </w:pPr>
+    </w:p>
+    <w:p>
+      <w:pPr>
+        <w:pStyle w:val="正文"/>
+        <w:bidi w:val="0"/>
+      </w:pPr>
+    </w:p>
+    <w:p>
+      <w:pPr>
+        <w:pStyle w:val="正文"/>
+        <w:bidi w:val="0"/>
+      </w:pPr>
+    </w:p>
+    <w:p>
+      <w:pPr>
+        <w:pStyle w:val="正文"/>
+        <w:bidi w:val="0"/>
+      </w:pPr>
+    </w:p>
+    <w:p>
+      <w:pPr>
+        <w:pStyle w:val="正文"/>
+        <w:bidi w:val="0"/>
+      </w:pPr>
+    </w:p>
+    <w:p>
+      <w:pPr>
+        <w:pStyle w:val="正文"/>
+        <w:bidi w:val="0"/>
+      </w:pPr>
+    </w:p>
+    <w:p>
+      <w:pPr>
+        <w:pStyle w:val="正文"/>
+        <w:bidi w:val="0"/>
+      </w:pPr>
+    </w:p>
+    <w:p>
+      <w:pPr>
+        <w:pStyle w:val="正文"/>
+        <w:bidi w:val="0"/>
+      </w:pPr>
+    </w:p>
+    <w:p>
+      <w:pPr>
+        <w:pStyle w:val="正文"/>
+        <w:bidi w:val="0"/>
+      </w:pPr>
+    </w:p>
+    <w:p>
+      <w:pPr>
+        <w:pStyle w:val="正文"/>
+        <w:bidi w:val="0"/>
+      </w:pPr>
+    </w:p>
+    <w:p>
+      <w:pPr>
+        <w:pStyle w:val="正文"/>
+        <w:bidi w:val="0"/>
+      </w:pPr>
+    </w:p>
+    <w:p>
+      <w:pPr>
+        <w:pStyle w:val="正文"/>
+        <w:bidi w:val="0"/>
+      </w:pPr>
+    </w:p>
+    <w:p>
+      <w:pPr>
+        <w:pStyle w:val="正文"/>
+        <w:bidi w:val="0"/>
+      </w:pPr>
+    </w:p>
+    <w:p>
+      <w:pPr>
+        <w:pStyle w:val="正文"/>
+        <w:bidi w:val="0"/>
+      </w:pPr>
+    </w:p>
+    <w:p>
+      <w:pPr>
+        <w:pStyle w:val="正文"/>
+        <w:bidi w:val="0"/>
+      </w:pPr>
+    </w:p>
+    <w:p>
+      <w:pPr>
+        <w:pStyle w:val="正文"/>
+        <w:bidi w:val="0"/>
+      </w:pPr>
+    </w:p>
+    <w:p>
+      <w:pPr>
+        <w:pStyle w:val="正文"/>
+        <w:bidi w:val="0"/>
+      </w:pPr>
+    </w:p>
+    <w:p>
+      <w:pPr>
+        <w:pStyle w:val="正文"/>
+        <w:bidi w:val="0"/>
+      </w:pPr>
+    </w:p>
+    <w:p>
+      <w:pPr>
+        <w:pStyle w:val="正文"/>
+        <w:bidi w:val="0"/>
+      </w:pPr>
+    </w:p>
+    <w:p>
+      <w:pPr>
+        <w:pStyle w:val="正文"/>
+        <w:bidi w:val="0"/>
+      </w:pPr>
+    </w:p>
+    <w:p>
+      <w:pPr>
+        <w:pStyle w:val="正文"/>
+        <w:bidi w:val="0"/>
+      </w:pPr>
+    </w:p>
+    <w:p>
+      <w:pPr>
+        <w:pStyle w:val="正文"/>
+        <w:bidi w:val="0"/>
+      </w:pPr>
+    </w:p>
+    <w:p>
+      <w:pPr>
+        <w:pStyle w:val="正文"/>
+        <w:bidi w:val="0"/>
+      </w:pPr>
+    </w:p>
+    <w:p>
+      <w:pPr>
+        <w:pStyle w:val="正文"/>
+        <w:bidi w:val="0"/>
+      </w:pPr>
+    </w:p>
+    <w:p>
+      <w:pPr>
+        <w:pStyle w:val="正文"/>
+        <w:bidi w:val="0"/>
+      </w:pPr>
+    </w:p>
+    <w:p>
+      <w:pPr>
+        <w:pStyle w:val="正文"/>
+        <w:bidi w:val="0"/>
+      </w:pPr>
+    </w:p>
+    <w:p>
+      <w:pPr>
+        <w:pStyle w:val="正文"/>
+        <w:bidi w:val="0"/>
+      </w:pPr>
+    </w:p>
+    <w:p>
+      <w:pPr>
+        <w:pStyle w:val="正文"/>
+        <w:bidi w:val="0"/>
+      </w:pPr>
+    </w:p>
+    <w:p>
+      <w:pPr>
+        <w:pStyle w:val="正文"/>
+        <w:bidi w:val="0"/>
+      </w:pPr>
+    </w:p>
+    <w:p>
+      <w:pPr>
+        <w:pStyle w:val="正文"/>
+        <w:bidi w:val="0"/>
+      </w:pPr>
+    </w:p>
+    <w:p>
+      <w:pPr>
+        <w:pStyle w:val="正文"/>
+        <w:bidi w:val="0"/>
+      </w:pPr>
+    </w:p>
+    <w:p>
+      <w:pPr>
+        <w:pStyle w:val="正文"/>
+        <w:bidi w:val="0"/>
+      </w:pPr>
+    </w:p>
+    <w:p>
+      <w:pPr>
+        <w:pStyle w:val="正文"/>
+        <w:bidi w:val="0"/>
+      </w:pPr>
+    </w:p>
+    <w:p>
+      <w:pPr>
+        <w:pStyle w:val="正文"/>
+        <w:bidi w:val="0"/>
+      </w:pPr>
+    </w:p>
+    <w:p>
+      <w:pPr>
+        <w:pStyle w:val="正文"/>
+        <w:bidi w:val="0"/>
+      </w:pPr>
+    </w:p>
+    <w:p>
+      <w:pPr>
+        <w:pStyle w:val="正文"/>
+        <w:bidi w:val="0"/>
+      </w:pPr>
+    </w:p>
+    <w:p>
+      <w:pPr>
+        <w:pStyle w:val="正文"/>
+        <w:bidi w:val="0"/>
+      </w:pPr>
+      <w:r>
+        <w:rPr>
+          <w:rFonts w:ascii="Helvetica" w:cs="Helvetica" w:hAnsi="Helvetica" w:eastAsia="Helvetica"/>
+          <w:b w:val="0"/>
+          <w:bCs w:val="0"/>
+          <w:i w:val="0"/>
+          <w:iCs w:val="0"/>
+          <w:vertAlign w:val="superscript"/>
+        </w:rPr>
+        <w:footnoteReference w:id="10"/>
+      </w:r>
+    </w:p>
+    <w:p>
+      <w:pPr>
+        <w:pStyle w:val="小标题 3"/>
+        <w:bidi w:val="0"/>
+      </w:pPr>
+      <w:r>
+        <w:rPr>
+          <w:rFonts w:ascii="Arial Unicode MS" w:cs="Arial Unicode MS" w:hAnsi="Arial Unicode MS" w:eastAsia="Arial Unicode MS" w:hint="eastAsia"/>
+          <w:b w:val="0"/>
+          <w:bCs w:val="0"/>
+          <w:i w:val="0"/>
+          <w:iCs w:val="0"/>
+          <w:rtl w:val="0"/>
+        </w:rPr>
+        <w:t>行为模型</w:t>
+      </w:r>
+    </w:p>
+    <w:p>
+      <w:pPr>
+        <w:pStyle w:val="正文"/>
+        <w:bidi w:val="0"/>
+      </w:pPr>
+      <w:r>
+        <w:rPr>
+          <w:rFonts w:ascii="Helvetica" w:cs="Helvetica" w:hAnsi="Helvetica" w:eastAsia="Helvetica"/>
+          <w:b w:val="0"/>
+          <w:bCs w:val="0"/>
+          <w:i w:val="0"/>
+          <w:iCs w:val="0"/>
+          <w:vertAlign w:val="superscript"/>
+        </w:rPr>
+        <w:footnoteReference w:id="11"/>
       </w:r>
       <w:r>
         <w:drawing>
@@ -7623,7 +7554,7 @@
                 <wp:lineTo x="11412" y="6884"/>
                 <wp:lineTo x="11412" y="8567"/>
                 <wp:lineTo x="11433" y="8695"/>
-                <wp:lineTo x="11812" y="8644"/>
+                <wp:lineTo x="11813" y="8644"/>
                 <wp:lineTo x="13732" y="8747"/>
                 <wp:lineTo x="13711" y="9493"/>
                 <wp:lineTo x="13479" y="9544"/>
@@ -8102,7 +8033,7 @@
                 <wp:lineTo x="13964" y="5171"/>
                 <wp:lineTo x="13880" y="5145"/>
                 <wp:lineTo x="13859" y="5068"/>
-                <wp:lineTo x="13837" y="5119"/>
+                <wp:lineTo x="13838" y="5119"/>
                 <wp:lineTo x="13859" y="5016"/>
                 <wp:lineTo x="13859" y="4576"/>
                 <wp:lineTo x="13795" y="4579"/>
@@ -8186,7 +8117,7 @@
                 <wp:lineTo x="15040" y="2958"/>
                 <wp:lineTo x="15145" y="2984"/>
                 <wp:lineTo x="15061" y="3010"/>
-                <wp:lineTo x="15187" y="3036"/>
+                <wp:lineTo x="15188" y="3036"/>
                 <wp:lineTo x="15040" y="3087"/>
                 <wp:lineTo x="15040" y="2958"/>
                 <wp:lineTo x="15040" y="283"/>
@@ -8214,7 +8145,7 @@
                 <wp:lineTo x="14491" y="9441"/>
                 <wp:lineTo x="14555" y="9467"/>
                 <wp:lineTo x="14555" y="9570"/>
-                <wp:lineTo x="14512" y="9570"/>
+                <wp:lineTo x="14513" y="9570"/>
                 <wp:lineTo x="14491" y="9441"/>
                 <wp:lineTo x="14491" y="8103"/>
                 <wp:lineTo x="14112" y="8103"/>
@@ -8223,7 +8154,7 @@
                 <wp:lineTo x="15926" y="10573"/>
                 <wp:lineTo x="14491" y="10573"/>
                 <wp:lineTo x="14491" y="12091"/>
-                <wp:lineTo x="15187" y="12168"/>
+                <wp:lineTo x="15188" y="12168"/>
                 <wp:lineTo x="15293" y="12297"/>
                 <wp:lineTo x="15251" y="12785"/>
                 <wp:lineTo x="14850" y="12785"/>
@@ -8259,23 +8190,23 @@
                 <wp:lineTo x="14175" y="12785"/>
                 <wp:lineTo x="14175" y="15101"/>
                 <wp:lineTo x="14470" y="15178"/>
-                <wp:lineTo x="14512" y="15487"/>
+                <wp:lineTo x="14513" y="15487"/>
                 <wp:lineTo x="14576" y="15512"/>
-                <wp:lineTo x="14512" y="15512"/>
-                <wp:lineTo x="14491" y="15653"/>
+                <wp:lineTo x="14513" y="15512"/>
+                <wp:lineTo x="14491" y="15656"/>
                 <wp:lineTo x="14407" y="16979"/>
                 <wp:lineTo x="14470" y="17056"/>
                 <wp:lineTo x="14491" y="16953"/>
                 <wp:lineTo x="14534" y="17082"/>
                 <wp:lineTo x="14407" y="17082"/>
                 <wp:lineTo x="14407" y="16979"/>
-                <wp:lineTo x="14491" y="15653"/>
+                <wp:lineTo x="14491" y="15656"/>
                 <wp:lineTo x="14470" y="15795"/>
                 <wp:lineTo x="14344" y="15827"/>
                 <wp:lineTo x="14344" y="17467"/>
                 <wp:lineTo x="14470" y="17570"/>
                 <wp:lineTo x="14470" y="17519"/>
-                <wp:lineTo x="14512" y="17596"/>
+                <wp:lineTo x="14513" y="17596"/>
                 <wp:lineTo x="14386" y="17622"/>
                 <wp:lineTo x="14365" y="17545"/>
                 <wp:lineTo x="14344" y="17467"/>
@@ -8425,19 +8356,19 @@
                 <wp:lineTo x="274" y="283"/>
               </wp:wrapPolygon>
             </wp:wrapThrough>
-            <wp:docPr id="1073741831" name="officeArt object"/>
+            <wp:docPr id="1073741835" name="officeArt object"/>
             <wp:cNvGraphicFramePr/>
             <a:graphic xmlns:a="http://schemas.openxmlformats.org/drawingml/2006/main">
               <a:graphicData uri="http://schemas.openxmlformats.org/drawingml/2006/picture">
                 <pic:pic xmlns:pic="http://schemas.openxmlformats.org/drawingml/2006/picture">
                   <pic:nvPicPr>
-                    <pic:cNvPr id="1073741831" name="StateMachine1.png"/>
+                    <pic:cNvPr id="1073741835" name="StateMachine1.png"/>
                     <pic:cNvPicPr>
                       <a:picLocks noChangeAspect="1"/>
                     </pic:cNvPicPr>
                   </pic:nvPicPr>
                   <pic:blipFill>
-                    <a:blip r:embed="rId10">
+                    <a:blip r:embed="rId14">
                       <a:extLst/>
                     </a:blip>
                     <a:stretch>
@@ -8575,7 +8506,7 @@
           <w:iCs w:val="0"/>
           <w:vertAlign w:val="superscript"/>
         </w:rPr>
-        <w:footnoteReference w:id="8"/>
+        <w:footnoteReference w:id="12"/>
       </w:r>
       <w:r>
         <w:drawing>
@@ -8799,9 +8730,9 @@
                 <wp:lineTo x="9239" y="6495"/>
                 <wp:lineTo x="9408" y="6802"/>
                 <wp:lineTo x="9239" y="6956"/>
-                <wp:lineTo x="9113" y="6820"/>
-                <wp:lineTo x="9113" y="8336"/>
-                <wp:lineTo x="10463" y="8439"/>
+                <wp:lineTo x="9112" y="6818"/>
+                <wp:lineTo x="9112" y="8336"/>
+                <wp:lineTo x="10462" y="8439"/>
                 <wp:lineTo x="10526" y="8899"/>
                 <wp:lineTo x="10568" y="8950"/>
                 <wp:lineTo x="10568" y="9104"/>
@@ -8843,8 +8774,8 @@
                 <wp:lineTo x="9091" y="9615"/>
                 <wp:lineTo x="9007" y="9359"/>
                 <wp:lineTo x="9070" y="8388"/>
-                <wp:lineTo x="9113" y="8336"/>
-                <wp:lineTo x="9113" y="6820"/>
+                <wp:lineTo x="9112" y="8336"/>
+                <wp:lineTo x="9112" y="6818"/>
                 <wp:lineTo x="9049" y="6751"/>
                 <wp:lineTo x="9239" y="6598"/>
                 <wp:lineTo x="9239" y="6495"/>
@@ -9027,19 +8958,19 @@
                 <wp:lineTo x="84" y="511"/>
               </wp:wrapPolygon>
             </wp:wrapThrough>
-            <wp:docPr id="1073741832" name="officeArt object"/>
+            <wp:docPr id="1073741836" name="officeArt object"/>
             <wp:cNvGraphicFramePr/>
             <a:graphic xmlns:a="http://schemas.openxmlformats.org/drawingml/2006/main">
               <a:graphicData uri="http://schemas.openxmlformats.org/drawingml/2006/picture">
                 <pic:pic xmlns:pic="http://schemas.openxmlformats.org/drawingml/2006/picture">
                   <pic:nvPicPr>
-                    <pic:cNvPr id="1073741832" name="StateMachine2.png"/>
+                    <pic:cNvPr id="1073741836" name="StateMachine2.png"/>
                     <pic:cNvPicPr>
                       <a:picLocks noChangeAspect="0"/>
                     </pic:cNvPicPr>
                   </pic:nvPicPr>
                   <pic:blipFill>
-                    <a:blip r:embed="rId11">
+                    <a:blip r:embed="rId15">
                       <a:extLst/>
                     </a:blip>
                     <a:stretch>
@@ -9393,7 +9324,7 @@
           <w:iCs w:val="0"/>
           <w:vertAlign w:val="superscript"/>
         </w:rPr>
-        <w:footnoteReference w:id="9"/>
+        <w:footnoteReference w:id="13"/>
       </w:r>
       <w:r>
         <w:drawing>
@@ -9930,7 +9861,7 @@
                 <wp:lineTo x="5041" y="2064"/>
                 <wp:lineTo x="5126" y="2064"/>
                 <wp:lineTo x="5126" y="2273"/>
-                <wp:lineTo x="5062" y="2154"/>
+                <wp:lineTo x="5063" y="2154"/>
                 <wp:lineTo x="5084" y="2303"/>
                 <wp:lineTo x="5041" y="2273"/>
                 <wp:lineTo x="5041" y="2064"/>
@@ -9979,7 +9910,7 @@
                 <wp:lineTo x="6286" y="7478"/>
                 <wp:lineTo x="6370" y="7538"/>
                 <wp:lineTo x="6307" y="7568"/>
-                <wp:lineTo x="6412" y="7598"/>
+                <wp:lineTo x="6413" y="7598"/>
                 <wp:lineTo x="6307" y="7658"/>
                 <wp:lineTo x="6286" y="7747"/>
                 <wp:lineTo x="6286" y="7598"/>
@@ -10058,7 +9989,7 @@
                 <wp:lineTo x="6919" y="14448"/>
                 <wp:lineTo x="6328" y="14491"/>
                 <wp:lineTo x="6328" y="15615"/>
-                <wp:lineTo x="6412" y="15704"/>
+                <wp:lineTo x="6413" y="15704"/>
                 <wp:lineTo x="6455" y="15645"/>
                 <wp:lineTo x="6434" y="15764"/>
                 <wp:lineTo x="6349" y="15734"/>
@@ -10097,7 +10028,7 @@
                 <wp:lineTo x="6560" y="10918"/>
                 <wp:lineTo x="6349" y="10918"/>
                 <wp:lineTo x="6349" y="12264"/>
-                <wp:lineTo x="6412" y="12294"/>
+                <wp:lineTo x="6413" y="12294"/>
                 <wp:lineTo x="6391" y="12414"/>
                 <wp:lineTo x="6349" y="12264"/>
                 <wp:lineTo x="6349" y="10918"/>
@@ -10226,8 +10157,8 @@
                 <wp:lineTo x="9830" y="3739"/>
                 <wp:lineTo x="9851" y="3649"/>
                 <wp:lineTo x="9851" y="3769"/>
-                <wp:lineTo x="9787" y="3769"/>
-                <wp:lineTo x="9787" y="3859"/>
+                <wp:lineTo x="9788" y="3769"/>
+                <wp:lineTo x="9788" y="3859"/>
                 <wp:lineTo x="9872" y="3799"/>
                 <wp:lineTo x="9830" y="3919"/>
                 <wp:lineTo x="9682" y="3919"/>
@@ -10281,14 +10212,14 @@
                 <wp:lineTo x="9323" y="13222"/>
                 <wp:lineTo x="9366" y="13162"/>
                 <wp:lineTo x="9366" y="5384"/>
-                <wp:lineTo x="9112" y="5384"/>
-                <wp:lineTo x="9112" y="13162"/>
+                <wp:lineTo x="9113" y="5384"/>
+                <wp:lineTo x="9113" y="13162"/>
                 <wp:lineTo x="9197" y="13222"/>
                 <wp:lineTo x="9049" y="13281"/>
                 <wp:lineTo x="9049" y="13401"/>
                 <wp:lineTo x="9028" y="13192"/>
-                <wp:lineTo x="9112" y="13162"/>
-                <wp:lineTo x="9112" y="5384"/>
+                <wp:lineTo x="9113" y="13162"/>
+                <wp:lineTo x="9113" y="5384"/>
                 <wp:lineTo x="7995" y="5384"/>
                 <wp:lineTo x="7952" y="5564"/>
                 <wp:lineTo x="7910" y="5384"/>
@@ -10310,7 +10241,7 @@
                 <wp:lineTo x="7657" y="5384"/>
                 <wp:lineTo x="7657" y="7389"/>
                 <wp:lineTo x="7678" y="7478"/>
-                <wp:lineTo x="7762" y="7478"/>
+                <wp:lineTo x="7763" y="7478"/>
                 <wp:lineTo x="7720" y="7598"/>
                 <wp:lineTo x="7741" y="7508"/>
                 <wp:lineTo x="7657" y="7478"/>
@@ -10370,7 +10301,7 @@
                 <wp:lineTo x="10420" y="13251"/>
                 <wp:lineTo x="10547" y="13251"/>
                 <wp:lineTo x="10484" y="13281"/>
-                <wp:lineTo x="10462" y="13401"/>
+                <wp:lineTo x="10463" y="13401"/>
                 <wp:lineTo x="10420" y="13281"/>
                 <wp:lineTo x="10420" y="13371"/>
                 <wp:lineTo x="10378" y="13192"/>
@@ -10733,19 +10664,19 @@
                 <wp:lineTo x="295" y="389"/>
               </wp:wrapPolygon>
             </wp:wrapThrough>
-            <wp:docPr id="1073741833" name="officeArt object"/>
+            <wp:docPr id="1073741837" name="officeArt object"/>
             <wp:cNvGraphicFramePr/>
             <a:graphic xmlns:a="http://schemas.openxmlformats.org/drawingml/2006/main">
               <a:graphicData uri="http://schemas.openxmlformats.org/drawingml/2006/picture">
                 <pic:pic xmlns:pic="http://schemas.openxmlformats.org/drawingml/2006/picture">
                   <pic:nvPicPr>
-                    <pic:cNvPr id="1073741833" name="StateMachine3.png"/>
+                    <pic:cNvPr id="1073741837" name="StateMachine3.png"/>
                     <pic:cNvPicPr>
                       <a:picLocks noChangeAspect="1"/>
                     </pic:cNvPicPr>
                   </pic:nvPicPr>
                   <pic:blipFill>
-                    <a:blip r:embed="rId12">
+                    <a:blip r:embed="rId16">
                       <a:extLst/>
                     </a:blip>
                     <a:stretch>
@@ -11619,19 +11550,19 @@
                 <wp:lineTo x="588" y="682"/>
               </wp:wrapPolygon>
             </wp:wrapThrough>
-            <wp:docPr id="1073741834" name="officeArt object"/>
+            <wp:docPr id="1073741838" name="officeArt object"/>
             <wp:cNvGraphicFramePr/>
             <a:graphic xmlns:a="http://schemas.openxmlformats.org/drawingml/2006/main">
               <a:graphicData uri="http://schemas.openxmlformats.org/drawingml/2006/picture">
                 <pic:pic xmlns:pic="http://schemas.openxmlformats.org/drawingml/2006/picture">
                   <pic:nvPicPr>
-                    <pic:cNvPr id="1073741834" name="StateMachine4.png"/>
+                    <pic:cNvPr id="1073741838" name="StateMachine4.png"/>
                     <pic:cNvPicPr>
                       <a:picLocks noChangeAspect="1"/>
                     </pic:cNvPicPr>
                   </pic:nvPicPr>
                   <pic:blipFill>
-                    <a:blip r:embed="rId13">
+                    <a:blip r:embed="rId17">
                       <a:extLst/>
                     </a:blip>
                     <a:stretch>
@@ -11775,12 +11706,12 @@
           <w:iCs w:val="0"/>
           <w:vertAlign w:val="superscript"/>
         </w:rPr>
-        <w:footnoteReference w:id="10"/>
+        <w:footnoteReference w:id="14"/>
       </w:r>
     </w:p>
     <w:sectPr>
-      <w:headerReference w:type="default" r:id="rId14"/>
-      <w:footerReference w:type="default" r:id="rId15"/>
+      <w:headerReference w:type="default" r:id="rId18"/>
+      <w:footerReference w:type="default" r:id="rId19"/>
       <w:pgSz w:w="11906" w:h="16838" w:orient="portrait"/>
       <w:pgMar w:top="1134" w:right="1134" w:bottom="1134" w:left="1134" w:header="709" w:footer="850"/>
       <w:bidi w:val="0"/>
@@ -12245,7 +12176,7 @@
           <w:rtl w:val="0"/>
           <w:lang w:val="en-US"/>
         </w:rPr>
-        <w:t>sc</w:t>
+        <w:t>dfd</w:t>
       </w:r>
       <w:r>
         <w:rPr>
@@ -12260,7 +12191,7 @@
           <w:rtl w:val="0"/>
           <w:lang w:val="en-US"/>
         </w:rPr>
-        <w:t>StateMachine1</w:t>
+        <w:t>lab2_dfd</w:t>
       </w:r>
       <w:r>
         <w:rPr>
@@ -12268,6 +12199,14 @@
           <w:rtl w:val="0"/>
         </w:rPr>
         <w:t>.png</w:t>
+      </w:r>
+      <w:r>
+        <w:rPr>
+          <w:rFonts w:cs="Arial Unicode MS" w:eastAsia="Arial Unicode MS"/>
+          <w:rtl w:val="0"/>
+          <w:lang w:val="en-US"/>
+        </w:rPr>
+        <w:t xml:space="preserve"> [1]</w:t>
       </w:r>
     </w:p>
   </w:footnote>
@@ -12287,9 +12226,28 @@
         <w:rPr>
           <w:rFonts w:cs="Arial Unicode MS" w:eastAsia="Arial Unicode MS"/>
           <w:rtl w:val="0"/>
+        </w:rPr>
+        <w:t xml:space="preserve"> </w:t>
+      </w:r>
+      <w:r>
+        <w:rPr>
+          <w:rFonts w:ascii="Arial Unicode MS" w:cs="Arial Unicode MS" w:hAnsi="Arial Unicode MS" w:eastAsia="Arial Unicode MS" w:hint="eastAsia"/>
+          <w:b w:val="0"/>
+          <w:bCs w:val="0"/>
+          <w:i w:val="0"/>
+          <w:iCs w:val="0"/>
+          <w:rtl w:val="0"/>
+          <w:lang w:val="zh-CN" w:eastAsia="zh-CN"/>
+        </w:rPr>
+        <w:t>对应原始图片位置：</w:t>
+      </w:r>
+      <w:r>
+        <w:rPr>
+          <w:rFonts w:cs="Arial Unicode MS" w:eastAsia="Arial Unicode MS"/>
+          <w:rtl w:val="0"/>
           <w:lang w:val="en-US"/>
         </w:rPr>
-        <w:t xml:space="preserve"> ../logs/sc/png/StateMachine</w:t>
+        <w:t>../logs/dfd/png/lab2_dfd.png</w:t>
       </w:r>
       <w:r>
         <w:rPr>
@@ -12297,14 +12255,7 @@
           <w:rtl w:val="0"/>
           <w:lang w:val="en-US"/>
         </w:rPr>
-        <w:t>2</w:t>
-      </w:r>
-      <w:r>
-        <w:rPr>
-          <w:rFonts w:cs="Arial Unicode MS" w:eastAsia="Arial Unicode MS"/>
-          <w:rtl w:val="0"/>
-        </w:rPr>
-        <w:t>.png</w:t>
+        <w:t xml:space="preserve"> [2]</w:t>
       </w:r>
     </w:p>
   </w:footnote>
@@ -12324,9 +12275,28 @@
         <w:rPr>
           <w:rFonts w:cs="Arial Unicode MS" w:eastAsia="Arial Unicode MS"/>
           <w:rtl w:val="0"/>
+        </w:rPr>
+        <w:t xml:space="preserve"> </w:t>
+      </w:r>
+      <w:r>
+        <w:rPr>
+          <w:rFonts w:ascii="Arial Unicode MS" w:cs="Arial Unicode MS" w:hAnsi="Arial Unicode MS" w:eastAsia="Arial Unicode MS" w:hint="eastAsia"/>
+          <w:b w:val="0"/>
+          <w:bCs w:val="0"/>
+          <w:i w:val="0"/>
+          <w:iCs w:val="0"/>
+          <w:rtl w:val="0"/>
+          <w:lang w:val="zh-CN" w:eastAsia="zh-CN"/>
+        </w:rPr>
+        <w:t>对应原始图片位置：</w:t>
+      </w:r>
+      <w:r>
+        <w:rPr>
+          <w:rFonts w:cs="Arial Unicode MS" w:eastAsia="Arial Unicode MS"/>
+          <w:rtl w:val="0"/>
           <w:lang w:val="en-US"/>
         </w:rPr>
-        <w:t xml:space="preserve"> ../logs/sc/png/StateMachine</w:t>
+        <w:t>../logs/dfd/png/lab2_dfd.png</w:t>
       </w:r>
       <w:r>
         <w:rPr>
@@ -12334,18 +12304,205 @@
           <w:rtl w:val="0"/>
           <w:lang w:val="en-US"/>
         </w:rPr>
-        <w:t>3</w:t>
-      </w:r>
-      <w:r>
-        <w:rPr>
-          <w:rFonts w:cs="Arial Unicode MS" w:eastAsia="Arial Unicode MS"/>
-          <w:rtl w:val="0"/>
-        </w:rPr>
-        <w:t>.png</w:t>
+        <w:t xml:space="preserve"> [3]</w:t>
       </w:r>
     </w:p>
   </w:footnote>
   <w:footnote w:id="10">
+    <w:p>
+      <w:pPr>
+        <w:pStyle w:val="脚注"/>
+        <w:bidi w:val="0"/>
+      </w:pPr>
+      <w:r>
+        <w:rPr>
+          <w:vertAlign w:val="superscript"/>
+        </w:rPr>
+        <w:footnoteRef/>
+      </w:r>
+      <w:r>
+        <w:rPr>
+          <w:rFonts w:cs="Arial Unicode MS" w:eastAsia="Arial Unicode MS"/>
+          <w:rtl w:val="0"/>
+        </w:rPr>
+        <w:t xml:space="preserve"> </w:t>
+      </w:r>
+      <w:r>
+        <w:rPr>
+          <w:rFonts w:ascii="Arial Unicode MS" w:cs="Arial Unicode MS" w:hAnsi="Arial Unicode MS" w:eastAsia="Arial Unicode MS" w:hint="eastAsia"/>
+          <w:b w:val="0"/>
+          <w:bCs w:val="0"/>
+          <w:i w:val="0"/>
+          <w:iCs w:val="0"/>
+          <w:rtl w:val="0"/>
+          <w:lang w:val="zh-CN" w:eastAsia="zh-CN"/>
+        </w:rPr>
+        <w:t>对应原始图片位置：</w:t>
+      </w:r>
+      <w:r>
+        <w:rPr>
+          <w:rFonts w:cs="Arial Unicode MS" w:eastAsia="Arial Unicode MS"/>
+          <w:rtl w:val="0"/>
+          <w:lang w:val="en-US"/>
+        </w:rPr>
+        <w:t>../logs/dfd/png/lab2_dfd.png</w:t>
+      </w:r>
+      <w:r>
+        <w:rPr>
+          <w:rFonts w:cs="Arial Unicode MS" w:eastAsia="Arial Unicode MS"/>
+          <w:rtl w:val="0"/>
+          <w:lang w:val="en-US"/>
+        </w:rPr>
+        <w:t xml:space="preserve"> [4]</w:t>
+      </w:r>
+    </w:p>
+  </w:footnote>
+  <w:footnote w:id="11">
+    <w:p>
+      <w:pPr>
+        <w:pStyle w:val="脚注"/>
+        <w:bidi w:val="0"/>
+      </w:pPr>
+      <w:r>
+        <w:rPr>
+          <w:vertAlign w:val="superscript"/>
+        </w:rPr>
+        <w:footnoteRef/>
+      </w:r>
+      <w:r>
+        <w:rPr>
+          <w:rFonts w:cs="Arial Unicode MS" w:eastAsia="Arial Unicode MS"/>
+          <w:rtl w:val="0"/>
+        </w:rPr>
+        <w:t xml:space="preserve"> </w:t>
+      </w:r>
+      <w:r>
+        <w:rPr>
+          <w:rFonts w:ascii="Arial Unicode MS" w:cs="Arial Unicode MS" w:hAnsi="Arial Unicode MS" w:eastAsia="Arial Unicode MS" w:hint="eastAsia"/>
+          <w:b w:val="0"/>
+          <w:bCs w:val="0"/>
+          <w:i w:val="0"/>
+          <w:iCs w:val="0"/>
+          <w:rtl w:val="0"/>
+          <w:lang w:val="zh-CN" w:eastAsia="zh-CN"/>
+        </w:rPr>
+        <w:t>对应原始图片位置：</w:t>
+      </w:r>
+      <w:r>
+        <w:rPr>
+          <w:rFonts w:cs="Arial Unicode MS" w:eastAsia="Arial Unicode MS"/>
+          <w:rtl w:val="0"/>
+          <w:lang w:val="en-US"/>
+        </w:rPr>
+        <w:t>../logs/</w:t>
+      </w:r>
+      <w:r>
+        <w:rPr>
+          <w:rFonts w:cs="Arial Unicode MS" w:eastAsia="Arial Unicode MS"/>
+          <w:rtl w:val="0"/>
+          <w:lang w:val="en-US"/>
+        </w:rPr>
+        <w:t>sc</w:t>
+      </w:r>
+      <w:r>
+        <w:rPr>
+          <w:rFonts w:cs="Arial Unicode MS" w:eastAsia="Arial Unicode MS"/>
+          <w:rtl w:val="0"/>
+        </w:rPr>
+        <w:t>/png/</w:t>
+      </w:r>
+      <w:r>
+        <w:rPr>
+          <w:rFonts w:cs="Arial Unicode MS" w:eastAsia="Arial Unicode MS"/>
+          <w:rtl w:val="0"/>
+          <w:lang w:val="en-US"/>
+        </w:rPr>
+        <w:t>StateMachine1</w:t>
+      </w:r>
+      <w:r>
+        <w:rPr>
+          <w:rFonts w:cs="Arial Unicode MS" w:eastAsia="Arial Unicode MS"/>
+          <w:rtl w:val="0"/>
+        </w:rPr>
+        <w:t>.png</w:t>
+      </w:r>
+    </w:p>
+  </w:footnote>
+  <w:footnote w:id="12">
+    <w:p>
+      <w:pPr>
+        <w:pStyle w:val="脚注"/>
+        <w:bidi w:val="0"/>
+      </w:pPr>
+      <w:r>
+        <w:rPr>
+          <w:vertAlign w:val="superscript"/>
+        </w:rPr>
+        <w:footnoteRef/>
+      </w:r>
+      <w:r>
+        <w:rPr>
+          <w:rFonts w:cs="Arial Unicode MS" w:eastAsia="Arial Unicode MS"/>
+          <w:rtl w:val="0"/>
+          <w:lang w:val="en-US"/>
+        </w:rPr>
+        <w:t xml:space="preserve"> ../logs/sc/png/StateMachine</w:t>
+      </w:r>
+      <w:r>
+        <w:rPr>
+          <w:rFonts w:cs="Arial Unicode MS" w:eastAsia="Arial Unicode MS"/>
+          <w:rtl w:val="0"/>
+          <w:lang w:val="en-US"/>
+        </w:rPr>
+        <w:t>2</w:t>
+      </w:r>
+      <w:r>
+        <w:rPr>
+          <w:rFonts w:cs="Arial Unicode MS" w:eastAsia="Arial Unicode MS"/>
+          <w:rtl w:val="0"/>
+        </w:rPr>
+        <w:t>.png</w:t>
+      </w:r>
+    </w:p>
+  </w:footnote>
+  <w:footnote w:id="13">
+    <w:p>
+      <w:pPr>
+        <w:pStyle w:val="脚注"/>
+        <w:bidi w:val="0"/>
+      </w:pPr>
+      <w:r>
+        <w:rPr>
+          <w:vertAlign w:val="superscript"/>
+        </w:rPr>
+        <w:footnoteRef/>
+      </w:r>
+      <w:r>
+        <w:rPr>
+          <w:rFonts w:cs="Arial Unicode MS" w:eastAsia="Arial Unicode MS"/>
+          <w:rtl w:val="0"/>
+          <w:lang w:val="en-US"/>
+        </w:rPr>
+        <w:t xml:space="preserve"> ../logs/sc/png/StateMachine</w:t>
+      </w:r>
+      <w:r>
+        <w:rPr>
+          <w:rFonts w:cs="Arial Unicode MS" w:eastAsia="Arial Unicode MS"/>
+          <w:rtl w:val="0"/>
+          <w:lang w:val="en-US"/>
+        </w:rPr>
+        <w:t>3</w:t>
+      </w:r>
+      <w:r>
+        <w:rPr>
+          <w:rFonts w:cs="Arial Unicode MS" w:eastAsia="Arial Unicode MS"/>
+          <w:rtl w:val="0"/>
+        </w:rPr>
+        <w:t>.png</w:t>
+      </w:r>
+    </w:p>
+  </w:footnote>
+  <w:footnote w:id="14">
     <w:p>
       <w:pPr>
         <w:pStyle w:val="脚注"/>

</xml_diff>